<commit_message>
The first question is done
</commit_message>
<xml_diff>
--- a/Assignment1.docx
+++ b/Assignment1.docx
@@ -134,17 +134,7 @@
           <w:sz w:val="28"/>
           <w:szCs w:val="28"/>
         </w:rPr>
-        <w:t>ADDIS ABABA</w:t>
-      </w:r>
-      <w:r>
-        <w:rPr>
-          <w:rFonts w:ascii="Times New Roman" w:eastAsia="Times New Roman" w:hAnsi="Times New Roman" w:cs="Times New Roman"/>
-          <w:bCs/>
-          <w:color w:val="000000"/>
-          <w:sz w:val="28"/>
-          <w:szCs w:val="28"/>
-        </w:rPr>
-        <w:t xml:space="preserve"> UNIVERSITY </w:t>
+        <w:t xml:space="preserve">ADDIS ABABA UNIVERSITY </w:t>
       </w:r>
     </w:p>
     <w:p>
@@ -429,17 +419,96 @@
     </w:p>
     <w:p>
       <w:pPr>
-        <w:tabs>
-          <w:tab w:val="left" w:pos="5195"/>
-        </w:tabs>
-        <w:rPr>
-          <w:rFonts w:ascii="Times New Roman" w:hAnsi="Times New Roman" w:cs="Times New Roman"/>
-          <w:sz w:val="24"/>
-          <w:szCs w:val="24"/>
-        </w:rPr>
-      </w:pPr>
+        <w:rPr>
+          <w:rFonts w:ascii="Times New Roman" w:hAnsi="Times New Roman" w:cs="Times New Roman"/>
+          <w:b/>
+          <w:sz w:val="24"/>
+          <w:szCs w:val="24"/>
+        </w:rPr>
+      </w:pPr>
+      <w:r>
+        <w:rPr>
+          <w:rFonts w:ascii="Times New Roman" w:hAnsi="Times New Roman" w:cs="Times New Roman"/>
+          <w:sz w:val="24"/>
+          <w:szCs w:val="24"/>
+        </w:rPr>
+        <w:lastRenderedPageBreak/>
+        <w:tab/>
+      </w:r>
+      <w:r>
+        <w:rPr>
+          <w:rFonts w:ascii="Times New Roman" w:hAnsi="Times New Roman" w:cs="Times New Roman"/>
+          <w:b/>
+          <w:sz w:val="24"/>
+          <w:szCs w:val="24"/>
+        </w:rPr>
+        <w:t>The history of int</w:t>
+      </w:r>
       <w:bookmarkStart w:id="0" w:name="_GoBack"/>
       <w:bookmarkEnd w:id="0"/>
+      <w:r>
+        <w:rPr>
+          <w:rFonts w:ascii="Times New Roman" w:hAnsi="Times New Roman" w:cs="Times New Roman"/>
+          <w:b/>
+          <w:sz w:val="24"/>
+          <w:szCs w:val="24"/>
+        </w:rPr>
+        <w:t>ernet</w:t>
+      </w:r>
+    </w:p>
+    <w:p>
+      <w:pPr>
+        <w:rPr>
+          <w:rFonts w:ascii="Times New Roman" w:hAnsi="Times New Roman" w:cs="Times New Roman"/>
+          <w:sz w:val="24"/>
+          <w:szCs w:val="24"/>
+        </w:rPr>
+      </w:pPr>
+      <w:r>
+        <w:rPr>
+          <w:rFonts w:ascii="Times New Roman" w:hAnsi="Times New Roman" w:cs="Times New Roman"/>
+          <w:sz w:val="24"/>
+          <w:szCs w:val="24"/>
+        </w:rPr>
+        <w:t>The Internet and its architecture have grown in evolutionary fashion from modest beginnings, rather than from a Grand Plan. It started at in the United States in the early 1996s. The US department of defense established Advanced Research Projects Agency (ARPA) in 1957. ARPA’s mission was to produce innovative research ideas, to provide meaningful technological impact that went far beyond the convention evolutionary development approaches.</w:t>
+      </w:r>
+    </w:p>
+    <w:p>
+      <w:pPr>
+        <w:rPr>
+          <w:rFonts w:ascii="Times New Roman" w:hAnsi="Times New Roman" w:cs="Times New Roman"/>
+          <w:sz w:val="24"/>
+          <w:szCs w:val="24"/>
+        </w:rPr>
+      </w:pPr>
+      <w:r>
+        <w:rPr>
+          <w:rFonts w:ascii="Times New Roman" w:hAnsi="Times New Roman" w:cs="Times New Roman"/>
+          <w:sz w:val="24"/>
+          <w:szCs w:val="24"/>
+        </w:rPr>
+        <w:t>ARPANET started internet as the pioneering packet switching network, but soon to include packet satellite networks, ground based packet radio networks and other networks. And computers were added quickly to the ARPANET in the following years, and work proceeded on completing a functionally complete Host-to-Host protocol and other network software, in December 1970 the network working grouping finished the initial ARPANET Host-to-Host protocol, called the Network Control Protocol (NCP).</w:t>
+      </w:r>
+    </w:p>
+    <w:p>
+      <w:pPr>
+        <w:tabs>
+          <w:tab w:val="left" w:pos="5195"/>
+        </w:tabs>
+        <w:rPr>
+          <w:rFonts w:ascii="Times New Roman" w:hAnsi="Times New Roman" w:cs="Times New Roman"/>
+          <w:sz w:val="24"/>
+          <w:szCs w:val="24"/>
+        </w:rPr>
+      </w:pPr>
+      <w:r>
+        <w:rPr>
+          <w:rFonts w:ascii="Times New Roman" w:hAnsi="Times New Roman" w:cs="Times New Roman"/>
+          <w:sz w:val="24"/>
+          <w:szCs w:val="24"/>
+        </w:rPr>
+        <w:t>The internet today is widespread information infrastructure, the initial prototype of what is often called National (Global Galactic). Its history is complex and community. And its influence reaches not only to the technical fields of computer communications but throughout society as we move toward increasing</w:t>
+      </w:r>
     </w:p>
     <w:p>
       <w:pPr>

</xml_diff>

<commit_message>
The second question done.
</commit_message>
<xml_diff>
--- a/Assignment1.docx
+++ b/Assignment1.docx
@@ -12,41 +12,40 @@
           <wp:anchor distT="0" distB="0" distL="114300" distR="114300" simplePos="0" relativeHeight="251659264" behindDoc="1" locked="0" layoutInCell="1" allowOverlap="1" wp14:anchorId="0D9EE46E" wp14:editId="23AE0F47">
             <wp:simplePos x="0" y="0"/>
             <wp:positionH relativeFrom="margin">
-              <wp:align>center</wp:align>
+              <wp:posOffset>1768422</wp:posOffset>
             </wp:positionH>
             <wp:positionV relativeFrom="paragraph">
-              <wp:posOffset>136</wp:posOffset>
+              <wp:posOffset>0</wp:posOffset>
             </wp:positionV>
-            <wp:extent cx="2556510" cy="2905125"/>
-            <wp:effectExtent l="0" t="0" r="0" b="0"/>
+            <wp:extent cx="2496185" cy="2623185"/>
+            <wp:effectExtent l="0" t="0" r="0" b="5715"/>
             <wp:wrapTight wrapText="bothSides">
               <wp:wrapPolygon edited="0">
-                <wp:start x="9174" y="1983"/>
-                <wp:lineTo x="7565" y="2408"/>
-                <wp:lineTo x="3219" y="4108"/>
-                <wp:lineTo x="2575" y="5241"/>
-                <wp:lineTo x="1127" y="6799"/>
-                <wp:lineTo x="0" y="9065"/>
-                <wp:lineTo x="0" y="13881"/>
-                <wp:lineTo x="644" y="15864"/>
-                <wp:lineTo x="2253" y="18130"/>
-                <wp:lineTo x="5633" y="20396"/>
-                <wp:lineTo x="8370" y="21104"/>
-                <wp:lineTo x="8692" y="21388"/>
-                <wp:lineTo x="12393" y="21388"/>
-                <wp:lineTo x="12715" y="21104"/>
-                <wp:lineTo x="15613" y="20396"/>
-                <wp:lineTo x="18832" y="18130"/>
-                <wp:lineTo x="20441" y="15864"/>
-                <wp:lineTo x="21407" y="13597"/>
-                <wp:lineTo x="21407" y="10623"/>
-                <wp:lineTo x="21085" y="9065"/>
-                <wp:lineTo x="20119" y="6940"/>
-                <wp:lineTo x="18349" y="4957"/>
-                <wp:lineTo x="18027" y="4108"/>
-                <wp:lineTo x="13520" y="2408"/>
-                <wp:lineTo x="11911" y="1983"/>
-                <wp:lineTo x="9174" y="1983"/>
+                <wp:start x="9891" y="1882"/>
+                <wp:lineTo x="7748" y="2353"/>
+                <wp:lineTo x="2967" y="4078"/>
+                <wp:lineTo x="2967" y="4706"/>
+                <wp:lineTo x="824" y="7216"/>
+                <wp:lineTo x="0" y="9255"/>
+                <wp:lineTo x="0" y="13490"/>
+                <wp:lineTo x="165" y="14745"/>
+                <wp:lineTo x="1484" y="17255"/>
+                <wp:lineTo x="4451" y="19765"/>
+                <wp:lineTo x="4616" y="20078"/>
+                <wp:lineTo x="9726" y="21490"/>
+                <wp:lineTo x="11374" y="21490"/>
+                <wp:lineTo x="16484" y="20078"/>
+                <wp:lineTo x="16649" y="19765"/>
+                <wp:lineTo x="19781" y="17255"/>
+                <wp:lineTo x="21100" y="14745"/>
+                <wp:lineTo x="21430" y="12235"/>
+                <wp:lineTo x="21430" y="9725"/>
+                <wp:lineTo x="20276" y="7216"/>
+                <wp:lineTo x="18627" y="5176"/>
+                <wp:lineTo x="18298" y="4078"/>
+                <wp:lineTo x="13352" y="2353"/>
+                <wp:lineTo x="11374" y="1882"/>
+                <wp:lineTo x="9891" y="1882"/>
               </wp:wrapPolygon>
             </wp:wrapTight>
             <wp:docPr id="13" name="Picture 6" descr="Addis_Ababa_University_logo"/>
@@ -59,7 +58,7 @@
                     <pic:cNvPicPr/>
                   </pic:nvPicPr>
                   <pic:blipFill>
-                    <a:blip r:embed="rId4" cstate="print">
+                    <a:blip r:embed="rId8" cstate="print">
                       <a:extLst>
                         <a:ext uri="{28A0092B-C50C-407E-A947-70E740481C1C}">
                           <a14:useLocalDpi xmlns:a14="http://schemas.microsoft.com/office/drawing/2010/main" val="0"/>
@@ -74,7 +73,7 @@
                   <pic:spPr bwMode="auto">
                     <a:xfrm>
                       <a:off x="0" y="0"/>
-                      <a:ext cx="2556510" cy="2905125"/>
+                      <a:ext cx="2496185" cy="2623185"/>
                     </a:xfrm>
                     <a:prstGeom prst="rect">
                       <a:avLst/>
@@ -87,6 +86,9 @@
                 </pic:pic>
               </a:graphicData>
             </a:graphic>
+            <wp14:sizeRelH relativeFrom="margin">
+              <wp14:pctWidth>0</wp14:pctWidth>
+            </wp14:sizeRelH>
             <wp14:sizeRelV relativeFrom="margin">
               <wp14:pctHeight>0</wp14:pctHeight>
             </wp14:sizeRelV>
@@ -419,9 +421,14 @@
     </w:p>
     <w:p>
       <w:pPr>
-        <w:rPr>
-          <w:rFonts w:ascii="Times New Roman" w:hAnsi="Times New Roman" w:cs="Times New Roman"/>
-          <w:b/>
+        <w:pStyle w:val="ListParagraph"/>
+        <w:numPr>
+          <w:ilvl w:val="0"/>
+          <w:numId w:val="2"/>
+        </w:numPr>
+        <w:spacing w:before="120" w:after="120"/>
+        <w:rPr>
+          <w:rFonts w:ascii="Times New Roman" w:hAnsi="Times New Roman" w:cs="Times New Roman"/>
           <w:sz w:val="24"/>
           <w:szCs w:val="24"/>
         </w:rPr>
@@ -433,48 +440,112 @@
           <w:szCs w:val="24"/>
         </w:rPr>
         <w:lastRenderedPageBreak/>
-        <w:tab/>
-      </w:r>
-      <w:r>
-        <w:rPr>
-          <w:rFonts w:ascii="Times New Roman" w:hAnsi="Times New Roman" w:cs="Times New Roman"/>
-          <w:b/>
-          <w:sz w:val="24"/>
-          <w:szCs w:val="24"/>
-        </w:rPr>
-        <w:t>The history of int</w:t>
-      </w:r>
-      <w:bookmarkStart w:id="0" w:name="_GoBack"/>
-      <w:bookmarkEnd w:id="0"/>
-      <w:r>
-        <w:rPr>
-          <w:rFonts w:ascii="Times New Roman" w:hAnsi="Times New Roman" w:cs="Times New Roman"/>
-          <w:b/>
-          <w:sz w:val="24"/>
-          <w:szCs w:val="24"/>
-        </w:rPr>
-        <w:t>ernet</w:t>
-      </w:r>
-    </w:p>
-    <w:p>
-      <w:pPr>
-        <w:rPr>
-          <w:rFonts w:ascii="Times New Roman" w:hAnsi="Times New Roman" w:cs="Times New Roman"/>
-          <w:sz w:val="24"/>
-          <w:szCs w:val="24"/>
-        </w:rPr>
-      </w:pPr>
-      <w:r>
-        <w:rPr>
-          <w:rFonts w:ascii="Times New Roman" w:hAnsi="Times New Roman" w:cs="Times New Roman"/>
-          <w:sz w:val="24"/>
-          <w:szCs w:val="24"/>
-        </w:rPr>
-        <w:t>The Internet and its architecture have grown in evolutionary fashion from modest beginnings, rather than from a Grand Plan. It started at in the United States in the early 1996s. The US department of defense established Advanced Research Projects Agency (ARPA) in 1957. ARPA’s mission was to produce innovative research ideas, to provide meaningful technological impact that went far beyond the convention evolutionary development approaches.</w:t>
-      </w:r>
-    </w:p>
-    <w:p>
-      <w:pPr>
+        <w:t>The History of I</w:t>
+      </w:r>
+      <w:r>
+        <w:rPr>
+          <w:rFonts w:ascii="Times New Roman" w:hAnsi="Times New Roman" w:cs="Times New Roman"/>
+          <w:sz w:val="24"/>
+          <w:szCs w:val="24"/>
+        </w:rPr>
+        <w:t>nternet</w:t>
+      </w:r>
+    </w:p>
+    <w:p>
+      <w:pPr>
+        <w:spacing w:before="120" w:after="120"/>
+        <w:rPr>
+          <w:rFonts w:ascii="Times New Roman" w:hAnsi="Times New Roman" w:cs="Times New Roman"/>
+          <w:sz w:val="24"/>
+          <w:szCs w:val="24"/>
+        </w:rPr>
+      </w:pPr>
+      <w:r>
+        <w:rPr>
+          <w:rFonts w:ascii="Times New Roman" w:hAnsi="Times New Roman" w:cs="Times New Roman"/>
+          <w:sz w:val="24"/>
+          <w:szCs w:val="24"/>
+        </w:rPr>
+        <w:t>The Internet and its architecture have grown in evolutionary fashion from modest beginnings, rather than from a Grand Plan.</w:t>
+      </w:r>
+      <w:r>
+        <w:rPr>
+          <w:rFonts w:ascii="Times New Roman" w:hAnsi="Times New Roman" w:cs="Times New Roman"/>
+          <w:shd w:val="clear" w:color="auto" w:fill="FFFFFF"/>
+        </w:rPr>
+        <w:t xml:space="preserve"> It</w:t>
+      </w:r>
+      <w:r>
+        <w:rPr>
+          <w:rFonts w:ascii="Times New Roman" w:hAnsi="Times New Roman" w:cs="Times New Roman"/>
+          <w:sz w:val="24"/>
+          <w:szCs w:val="24"/>
+          <w:shd w:val="clear" w:color="auto" w:fill="FFFFFF"/>
+        </w:rPr>
+        <w:t> is a worldwide system of interconnected compu</w:t>
+      </w:r>
+      <w:r>
+        <w:rPr>
+          <w:rFonts w:ascii="Times New Roman" w:hAnsi="Times New Roman" w:cs="Times New Roman"/>
+          <w:sz w:val="24"/>
+          <w:szCs w:val="24"/>
+          <w:shd w:val="clear" w:color="auto" w:fill="FFFFFF"/>
+        </w:rPr>
+        <w:t xml:space="preserve">ter networks that use the </w:t>
+      </w:r>
+      <w:r>
+        <w:rPr>
+          <w:rFonts w:ascii="Times New Roman" w:hAnsi="Times New Roman" w:cs="Times New Roman"/>
+          <w:sz w:val="24"/>
+          <w:szCs w:val="24"/>
+        </w:rPr>
+        <w:t>Transmission Control Protocol (TCP) or Internet Protocol (IP</w:t>
+      </w:r>
+      <w:r>
+        <w:rPr>
+          <w:rFonts w:ascii="Times New Roman" w:hAnsi="Times New Roman" w:cs="Times New Roman"/>
+          <w:sz w:val="24"/>
+          <w:szCs w:val="24"/>
+        </w:rPr>
+        <w:t>)</w:t>
+      </w:r>
+      <w:r>
+        <w:rPr>
+          <w:rFonts w:ascii="Times New Roman" w:hAnsi="Times New Roman" w:cs="Times New Roman"/>
+          <w:sz w:val="24"/>
+          <w:szCs w:val="24"/>
+          <w:shd w:val="clear" w:color="auto" w:fill="FFFFFF"/>
+        </w:rPr>
+        <w:t xml:space="preserve"> set of network protocols to reach billions of users. </w:t>
+      </w:r>
+      <w:r>
+        <w:rPr>
+          <w:rFonts w:ascii="Times New Roman" w:hAnsi="Times New Roman" w:cs="Times New Roman"/>
+          <w:sz w:val="24"/>
+          <w:szCs w:val="24"/>
+        </w:rPr>
+        <w:t xml:space="preserve">It </w:t>
+      </w:r>
+      <w:r>
+        <w:rPr>
+          <w:rFonts w:ascii="Times New Roman" w:hAnsi="Times New Roman" w:cs="Times New Roman"/>
+          <w:sz w:val="24"/>
+          <w:szCs w:val="24"/>
+        </w:rPr>
+        <w:t>began</w:t>
+      </w:r>
+      <w:r>
+        <w:rPr>
+          <w:rFonts w:ascii="Times New Roman" w:hAnsi="Times New Roman" w:cs="Times New Roman"/>
+          <w:sz w:val="24"/>
+          <w:szCs w:val="24"/>
+        </w:rPr>
+        <w:t xml:space="preserve"> at in the United States in the early 1996s. The US department of defense established Advanced Research Projects Agency (ARPA) in 1957. ARPA’s mission was to produce innovative research ideas, to provide meaningful technological impact that went far beyond the convention evolutionary development approaches.</w:t>
+      </w:r>
+    </w:p>
+    <w:p>
+      <w:pPr>
+        <w:spacing w:before="120" w:after="120"/>
         <w:rPr>
           <w:rFonts w:ascii="Times New Roman" w:hAnsi="Times New Roman" w:cs="Times New Roman"/>
           <w:sz w:val="24"/>
@@ -492,29 +563,885 @@
     </w:p>
     <w:p>
       <w:pPr>
+        <w:spacing w:before="120" w:after="120"/>
+        <w:rPr>
+          <w:rFonts w:ascii="Times New Roman" w:hAnsi="Times New Roman" w:cs="Times New Roman"/>
+          <w:sz w:val="24"/>
+          <w:szCs w:val="24"/>
+        </w:rPr>
+      </w:pPr>
+      <w:r>
+        <w:rPr>
+          <w:rFonts w:ascii="Times New Roman" w:hAnsi="Times New Roman" w:cs="Times New Roman"/>
+          <w:sz w:val="24"/>
+          <w:szCs w:val="24"/>
+        </w:rPr>
+        <w:t>The internet today is widespread information infrastructure, the initial prototype of what is often called National (Global Galactic)</w:t>
+      </w:r>
+      <w:r>
+        <w:rPr>
+          <w:rFonts w:ascii="Times New Roman" w:hAnsi="Times New Roman" w:cs="Times New Roman"/>
+          <w:sz w:val="24"/>
+          <w:szCs w:val="24"/>
+        </w:rPr>
+        <w:t xml:space="preserve"> information infrastructure</w:t>
+      </w:r>
+      <w:r>
+        <w:rPr>
+          <w:rFonts w:ascii="Times New Roman" w:hAnsi="Times New Roman" w:cs="Times New Roman"/>
+          <w:sz w:val="24"/>
+          <w:szCs w:val="24"/>
+        </w:rPr>
+        <w:t>. Its history is complex and community. And its influence reaches not only to the technical fields of computer communications but throughout society as we move toward increasing</w:t>
+      </w:r>
+      <w:r>
+        <w:rPr>
+          <w:rFonts w:ascii="Times New Roman" w:hAnsi="Times New Roman" w:cs="Times New Roman"/>
+          <w:sz w:val="24"/>
+          <w:szCs w:val="24"/>
+        </w:rPr>
+        <w:t xml:space="preserve"> use of online tools to accomplish electronic commerce, information acquisition, and community operations. Because the NCP did not have the ability to address networks a new version of the protocol which could meet the needs of an open-architecture network environment. This protocol would eventually be called the Transmission Control Protocol (TCP) or Internet Protocol (IP).</w:t>
+      </w:r>
+    </w:p>
+    <w:p>
+      <w:pPr>
+        <w:pStyle w:val="ListParagraph"/>
+        <w:numPr>
+          <w:ilvl w:val="0"/>
+          <w:numId w:val="2"/>
+        </w:numPr>
         <w:tabs>
           <w:tab w:val="left" w:pos="5195"/>
         </w:tabs>
-        <w:rPr>
-          <w:rFonts w:ascii="Times New Roman" w:hAnsi="Times New Roman" w:cs="Times New Roman"/>
-          <w:sz w:val="24"/>
-          <w:szCs w:val="24"/>
-        </w:rPr>
-      </w:pPr>
-      <w:r>
-        <w:rPr>
-          <w:rFonts w:ascii="Times New Roman" w:hAnsi="Times New Roman" w:cs="Times New Roman"/>
-          <w:sz w:val="24"/>
-          <w:szCs w:val="24"/>
-        </w:rPr>
-        <w:t>The internet today is widespread information infrastructure, the initial prototype of what is often called National (Global Galactic). Its history is complex and community. And its influence reaches not only to the technical fields of computer communications but throughout society as we move toward increasing</w:t>
-      </w:r>
-    </w:p>
-    <w:p>
-      <w:pPr>
+        <w:spacing w:before="120" w:after="120"/>
+        <w:rPr>
+          <w:rFonts w:ascii="Times New Roman" w:hAnsi="Times New Roman" w:cs="Times New Roman"/>
+          <w:sz w:val="24"/>
+          <w:szCs w:val="24"/>
+        </w:rPr>
+      </w:pPr>
+      <w:r>
+        <w:rPr>
+          <w:rFonts w:ascii="Times New Roman" w:hAnsi="Times New Roman" w:cs="Times New Roman"/>
+          <w:sz w:val="24"/>
+          <w:szCs w:val="24"/>
+        </w:rPr>
+        <w:t>Observation of different websites from web archive</w:t>
+      </w:r>
+    </w:p>
+    <w:p>
+      <w:pPr>
+        <w:pStyle w:val="ListParagraph"/>
+        <w:numPr>
+          <w:ilvl w:val="0"/>
+          <w:numId w:val="4"/>
+        </w:numPr>
         <w:tabs>
           <w:tab w:val="left" w:pos="5195"/>
         </w:tabs>
+        <w:spacing w:before="120" w:after="120"/>
+        <w:rPr>
+          <w:rFonts w:ascii="Times New Roman" w:hAnsi="Times New Roman" w:cs="Times New Roman"/>
+          <w:sz w:val="24"/>
+          <w:szCs w:val="24"/>
+        </w:rPr>
+      </w:pPr>
+      <w:r>
+        <w:rPr>
+          <w:rFonts w:ascii="Times New Roman" w:hAnsi="Times New Roman" w:cs="Times New Roman"/>
+          <w:sz w:val="24"/>
+          <w:szCs w:val="24"/>
+        </w:rPr>
+        <w:t>Google</w:t>
+      </w:r>
+    </w:p>
+    <w:p>
+      <w:pPr>
+        <w:pStyle w:val="ListParagraph"/>
+        <w:numPr>
+          <w:ilvl w:val="0"/>
+          <w:numId w:val="6"/>
+        </w:numPr>
+        <w:spacing w:before="120" w:after="120"/>
+        <w:rPr>
+          <w:rFonts w:ascii="Times New Roman" w:hAnsi="Times New Roman" w:cs="Times New Roman"/>
+          <w:sz w:val="24"/>
+          <w:szCs w:val="24"/>
+        </w:rPr>
+      </w:pPr>
+      <w:r>
+        <w:rPr>
+          <w:rFonts w:ascii="Times New Roman" w:hAnsi="Times New Roman" w:cs="Times New Roman"/>
+          <w:sz w:val="24"/>
+          <w:szCs w:val="24"/>
+        </w:rPr>
+        <w:t xml:space="preserve">The first two years of google log is similar having three different colors and wacky design, in the year 1998 logo showcased the hallmark primary color schema still in use except for the exclamation point at the end. </w:t>
+      </w:r>
+    </w:p>
+    <w:p>
+      <w:pPr>
+        <w:pStyle w:val="ListParagraph"/>
+        <w:numPr>
+          <w:ilvl w:val="0"/>
+          <w:numId w:val="6"/>
+        </w:numPr>
+        <w:spacing w:before="120" w:after="120"/>
+        <w:rPr>
+          <w:rFonts w:ascii="Times New Roman" w:hAnsi="Times New Roman" w:cs="Times New Roman"/>
+          <w:sz w:val="24"/>
+          <w:szCs w:val="24"/>
+        </w:rPr>
+      </w:pPr>
+      <w:r>
+        <w:rPr>
+          <w:rFonts w:ascii="Times New Roman" w:hAnsi="Times New Roman" w:cs="Times New Roman"/>
+          <w:sz w:val="24"/>
+          <w:szCs w:val="24"/>
+        </w:rPr>
+        <w:t>In 1999 it transitioned from a homepage with many links into a simplified search box placed in the middle under the logo except for 2000 that appeared to be side by side.</w:t>
+      </w:r>
+    </w:p>
+    <w:p>
+      <w:pPr>
+        <w:pStyle w:val="ListParagraph"/>
+        <w:numPr>
+          <w:ilvl w:val="0"/>
+          <w:numId w:val="6"/>
+        </w:numPr>
+        <w:spacing w:before="120" w:after="120"/>
+        <w:rPr>
+          <w:rFonts w:ascii="Times New Roman" w:hAnsi="Times New Roman" w:cs="Times New Roman"/>
+          <w:sz w:val="24"/>
+          <w:szCs w:val="24"/>
+        </w:rPr>
+      </w:pPr>
+      <w:r>
+        <w:rPr>
+          <w:rFonts w:ascii="Times New Roman" w:hAnsi="Times New Roman" w:cs="Times New Roman"/>
+          <w:sz w:val="24"/>
+          <w:szCs w:val="24"/>
+        </w:rPr>
+        <w:t xml:space="preserve">In 2010, Google moved the links to access different types of search result to the left side of the page. </w:t>
+      </w:r>
+    </w:p>
+    <w:p>
+      <w:pPr>
+        <w:pStyle w:val="ListParagraph"/>
+        <w:numPr>
+          <w:ilvl w:val="0"/>
+          <w:numId w:val="6"/>
+        </w:numPr>
+        <w:spacing w:before="120" w:after="120"/>
+        <w:rPr>
+          <w:rFonts w:ascii="Times New Roman" w:hAnsi="Times New Roman" w:cs="Times New Roman"/>
+          <w:sz w:val="24"/>
+          <w:szCs w:val="24"/>
+        </w:rPr>
+      </w:pPr>
+      <w:r>
+        <w:rPr>
+          <w:rFonts w:ascii="Times New Roman" w:hAnsi="Times New Roman" w:cs="Times New Roman"/>
+          <w:sz w:val="24"/>
+          <w:szCs w:val="24"/>
+        </w:rPr>
+        <w:t xml:space="preserve">From 2018 Google’s homepage is clean and simple and appeared mostly the same since 2011. </w:t>
+      </w:r>
+    </w:p>
+    <w:p>
+      <w:pPr>
+        <w:pStyle w:val="ListParagraph"/>
+        <w:numPr>
+          <w:ilvl w:val="0"/>
+          <w:numId w:val="6"/>
+        </w:numPr>
+        <w:spacing w:before="120" w:after="120"/>
+        <w:rPr>
+          <w:rFonts w:ascii="Times New Roman" w:hAnsi="Times New Roman" w:cs="Times New Roman"/>
+          <w:sz w:val="24"/>
+          <w:szCs w:val="24"/>
+        </w:rPr>
+      </w:pPr>
+      <w:r>
+        <w:rPr>
+          <w:rFonts w:ascii="Times New Roman" w:hAnsi="Times New Roman" w:cs="Times New Roman"/>
+          <w:sz w:val="24"/>
+          <w:szCs w:val="24"/>
+        </w:rPr>
+        <w:t>It includes voice search and once can customize the page.</w:t>
+      </w:r>
+    </w:p>
+    <w:p>
+      <w:pPr>
+        <w:pStyle w:val="ListParagraph"/>
+        <w:tabs>
+          <w:tab w:val="left" w:pos="5195"/>
+        </w:tabs>
+        <w:spacing w:before="120" w:after="120"/>
+        <w:ind w:left="1800"/>
+        <w:rPr>
+          <w:rFonts w:ascii="Times New Roman" w:hAnsi="Times New Roman" w:cs="Times New Roman"/>
+          <w:sz w:val="24"/>
+          <w:szCs w:val="24"/>
+        </w:rPr>
+      </w:pPr>
+    </w:p>
+    <w:p>
+      <w:pPr>
+        <w:pStyle w:val="ListParagraph"/>
+        <w:numPr>
+          <w:ilvl w:val="0"/>
+          <w:numId w:val="4"/>
+        </w:numPr>
+        <w:tabs>
+          <w:tab w:val="left" w:pos="5195"/>
+        </w:tabs>
+        <w:spacing w:before="120" w:after="120"/>
+        <w:rPr>
+          <w:rFonts w:ascii="Times New Roman" w:hAnsi="Times New Roman" w:cs="Times New Roman"/>
+          <w:sz w:val="24"/>
+          <w:szCs w:val="24"/>
+        </w:rPr>
+      </w:pPr>
+      <w:r>
+        <w:rPr>
+          <w:rFonts w:ascii="Times New Roman" w:hAnsi="Times New Roman" w:cs="Times New Roman"/>
+          <w:sz w:val="24"/>
+          <w:szCs w:val="24"/>
+        </w:rPr>
+        <w:t>Yahoo</w:t>
+      </w:r>
+    </w:p>
+    <w:p>
+      <w:pPr>
+        <w:pStyle w:val="ListParagraph"/>
+        <w:numPr>
+          <w:ilvl w:val="0"/>
+          <w:numId w:val="7"/>
+        </w:numPr>
+        <w:spacing w:before="120" w:after="120"/>
+        <w:rPr>
+          <w:rFonts w:ascii="Times New Roman" w:hAnsi="Times New Roman" w:cs="Times New Roman"/>
+          <w:sz w:val="24"/>
+          <w:szCs w:val="24"/>
+        </w:rPr>
+      </w:pPr>
+      <w:r>
+        <w:rPr>
+          <w:rFonts w:ascii="Times New Roman" w:hAnsi="Times New Roman" w:cs="Times New Roman"/>
+          <w:sz w:val="24"/>
+          <w:szCs w:val="24"/>
+        </w:rPr>
+        <w:t>From year to year the search bar is eliminated</w:t>
+      </w:r>
+      <w:r>
+        <w:rPr>
+          <w:rFonts w:ascii="Times New Roman" w:hAnsi="Times New Roman" w:cs="Times New Roman"/>
+          <w:sz w:val="24"/>
+          <w:szCs w:val="24"/>
+        </w:rPr>
+        <w:t>.</w:t>
+      </w:r>
+    </w:p>
+    <w:p>
+      <w:pPr>
+        <w:pStyle w:val="ListParagraph"/>
+        <w:numPr>
+          <w:ilvl w:val="0"/>
+          <w:numId w:val="7"/>
+        </w:numPr>
+        <w:spacing w:before="120" w:after="120"/>
+        <w:rPr>
+          <w:rFonts w:ascii="Times New Roman" w:hAnsi="Times New Roman" w:cs="Times New Roman"/>
+          <w:sz w:val="24"/>
+          <w:szCs w:val="24"/>
+        </w:rPr>
+      </w:pPr>
+      <w:r>
+        <w:rPr>
+          <w:rFonts w:ascii="Times New Roman" w:hAnsi="Times New Roman" w:cs="Times New Roman"/>
+          <w:sz w:val="24"/>
+          <w:szCs w:val="24"/>
+        </w:rPr>
+        <w:lastRenderedPageBreak/>
+        <w:t>The logo has been changed and from 1997 to 2006 the position of the logo were in the middle of the homepage with many links but after 2006 its position were change to the top left corner.</w:t>
+      </w:r>
+    </w:p>
+    <w:p>
+      <w:pPr>
+        <w:pStyle w:val="ListParagraph"/>
+        <w:numPr>
+          <w:ilvl w:val="0"/>
+          <w:numId w:val="4"/>
+        </w:numPr>
+        <w:tabs>
+          <w:tab w:val="left" w:pos="5195"/>
+        </w:tabs>
+        <w:spacing w:before="120" w:after="120"/>
+        <w:rPr>
+          <w:rFonts w:ascii="Times New Roman" w:hAnsi="Times New Roman" w:cs="Times New Roman"/>
+          <w:sz w:val="24"/>
+          <w:szCs w:val="24"/>
+        </w:rPr>
+      </w:pPr>
+      <w:r>
+        <w:rPr>
+          <w:rFonts w:ascii="Times New Roman" w:hAnsi="Times New Roman" w:cs="Times New Roman"/>
+          <w:sz w:val="24"/>
+          <w:szCs w:val="24"/>
+        </w:rPr>
+        <w:t>YouTube</w:t>
+      </w:r>
+    </w:p>
+    <w:p>
+      <w:pPr>
+        <w:pStyle w:val="ListParagraph"/>
+        <w:numPr>
+          <w:ilvl w:val="0"/>
+          <w:numId w:val="8"/>
+        </w:numPr>
+        <w:spacing w:before="120" w:after="120"/>
+        <w:rPr>
+          <w:rFonts w:ascii="Times New Roman" w:hAnsi="Times New Roman" w:cs="Times New Roman"/>
+          <w:sz w:val="24"/>
+          <w:szCs w:val="24"/>
+        </w:rPr>
+      </w:pPr>
+      <w:r>
+        <w:rPr>
+          <w:rFonts w:ascii="Times New Roman" w:hAnsi="Times New Roman" w:cs="Times New Roman"/>
+          <w:sz w:val="24"/>
+          <w:szCs w:val="24"/>
+        </w:rPr>
+        <w:t xml:space="preserve">In the early page of YouTube’s first video player there was no timer, full screen button, video rating and subscription. </w:t>
+      </w:r>
+    </w:p>
+    <w:p>
+      <w:pPr>
+        <w:pStyle w:val="ListParagraph"/>
+        <w:numPr>
+          <w:ilvl w:val="0"/>
+          <w:numId w:val="8"/>
+        </w:numPr>
+        <w:spacing w:before="120" w:after="120"/>
+        <w:rPr>
+          <w:rFonts w:ascii="Times New Roman" w:hAnsi="Times New Roman" w:cs="Times New Roman"/>
+          <w:sz w:val="24"/>
+          <w:szCs w:val="24"/>
+        </w:rPr>
+      </w:pPr>
+      <w:r>
+        <w:rPr>
+          <w:rFonts w:ascii="Times New Roman" w:hAnsi="Times New Roman" w:cs="Times New Roman"/>
+          <w:sz w:val="24"/>
+          <w:szCs w:val="24"/>
+        </w:rPr>
+        <w:t xml:space="preserve">The website has tabs leading to one’s profile, direct messages, uploaded videos, favorite videos and a homepage. </w:t>
+      </w:r>
+    </w:p>
+    <w:p>
+      <w:pPr>
+        <w:pStyle w:val="ListParagraph"/>
+        <w:numPr>
+          <w:ilvl w:val="0"/>
+          <w:numId w:val="8"/>
+        </w:numPr>
+        <w:spacing w:before="120" w:after="120"/>
+        <w:rPr>
+          <w:rFonts w:ascii="Times New Roman" w:hAnsi="Times New Roman" w:cs="Times New Roman"/>
+          <w:sz w:val="24"/>
+          <w:szCs w:val="24"/>
+        </w:rPr>
+      </w:pPr>
+      <w:r>
+        <w:rPr>
+          <w:rFonts w:ascii="Times New Roman" w:hAnsi="Times New Roman" w:cs="Times New Roman"/>
+          <w:sz w:val="24"/>
+          <w:szCs w:val="24"/>
+        </w:rPr>
+        <w:t>The body part were in the middle of the format layout and the back ground color is usually white.</w:t>
+      </w:r>
+    </w:p>
+    <w:p>
+      <w:pPr>
+        <w:pStyle w:val="ListParagraph"/>
+        <w:numPr>
+          <w:ilvl w:val="0"/>
+          <w:numId w:val="8"/>
+        </w:numPr>
+        <w:spacing w:before="120" w:after="120"/>
+        <w:rPr>
+          <w:rFonts w:ascii="Times New Roman" w:hAnsi="Times New Roman" w:cs="Times New Roman"/>
+          <w:sz w:val="24"/>
+          <w:szCs w:val="24"/>
+        </w:rPr>
+      </w:pPr>
+      <w:r>
+        <w:rPr>
+          <w:rFonts w:ascii="Times New Roman" w:hAnsi="Times New Roman" w:cs="Times New Roman"/>
+          <w:sz w:val="24"/>
+          <w:szCs w:val="24"/>
+        </w:rPr>
+        <w:t xml:space="preserve">The logo is changed once or twice within 15 years of time period otherwise it is more consistent, however, the first video player had an enormous logo water mark in the bottom right corner.  </w:t>
+      </w:r>
+    </w:p>
+    <w:p>
+      <w:pPr>
+        <w:pStyle w:val="ListParagraph"/>
+        <w:numPr>
+          <w:ilvl w:val="0"/>
+          <w:numId w:val="8"/>
+        </w:numPr>
+        <w:spacing w:before="120" w:after="120"/>
+        <w:rPr>
+          <w:rFonts w:ascii="Times New Roman" w:hAnsi="Times New Roman" w:cs="Times New Roman"/>
+          <w:sz w:val="24"/>
+          <w:szCs w:val="24"/>
+        </w:rPr>
+      </w:pPr>
+      <w:r>
+        <w:rPr>
+          <w:rFonts w:ascii="Times New Roman" w:hAnsi="Times New Roman" w:cs="Times New Roman"/>
+          <w:sz w:val="24"/>
+          <w:szCs w:val="24"/>
+        </w:rPr>
+        <w:t>Starting from 2012 YouTube homepage has a very clean layout with an expanded menu of options and easy filter mechanisms.</w:t>
+      </w:r>
+    </w:p>
+    <w:p>
+      <w:pPr>
+        <w:pStyle w:val="ListParagraph"/>
+        <w:numPr>
+          <w:ilvl w:val="0"/>
+          <w:numId w:val="8"/>
+        </w:numPr>
+        <w:spacing w:before="120" w:after="120"/>
+        <w:rPr>
+          <w:rFonts w:ascii="Times New Roman" w:hAnsi="Times New Roman" w:cs="Times New Roman"/>
+          <w:sz w:val="24"/>
+          <w:szCs w:val="24"/>
+        </w:rPr>
+      </w:pPr>
+      <w:r>
+        <w:rPr>
+          <w:rFonts w:ascii="Times New Roman" w:hAnsi="Times New Roman" w:cs="Times New Roman"/>
+          <w:sz w:val="24"/>
+          <w:szCs w:val="24"/>
+        </w:rPr>
+        <w:t xml:space="preserve">In 2013 YouTube’s homepage stared to resemble to the homepage looks like today. </w:t>
+      </w:r>
+    </w:p>
+    <w:p>
+      <w:pPr>
+        <w:pStyle w:val="ListParagraph"/>
+        <w:numPr>
+          <w:ilvl w:val="0"/>
+          <w:numId w:val="4"/>
+        </w:numPr>
+        <w:tabs>
+          <w:tab w:val="left" w:pos="5195"/>
+        </w:tabs>
+        <w:spacing w:before="120" w:after="120"/>
+        <w:rPr>
+          <w:rFonts w:ascii="Times New Roman" w:hAnsi="Times New Roman" w:cs="Times New Roman"/>
+          <w:sz w:val="24"/>
+          <w:szCs w:val="24"/>
+        </w:rPr>
+      </w:pPr>
+      <w:r>
+        <w:rPr>
+          <w:rFonts w:ascii="Times New Roman" w:hAnsi="Times New Roman" w:cs="Times New Roman"/>
+          <w:sz w:val="24"/>
+          <w:szCs w:val="24"/>
+        </w:rPr>
+        <w:t xml:space="preserve">Reddit </w:t>
+      </w:r>
+    </w:p>
+    <w:p>
+      <w:pPr>
+        <w:pStyle w:val="ListParagraph"/>
+        <w:numPr>
+          <w:ilvl w:val="0"/>
+          <w:numId w:val="9"/>
+        </w:numPr>
+        <w:spacing w:before="120" w:after="120"/>
+        <w:rPr>
+          <w:rFonts w:ascii="Times New Roman" w:hAnsi="Times New Roman" w:cs="Times New Roman"/>
+          <w:sz w:val="24"/>
+          <w:szCs w:val="24"/>
+        </w:rPr>
+      </w:pPr>
+      <w:r>
+        <w:rPr>
+          <w:rFonts w:ascii="Times New Roman" w:hAnsi="Times New Roman" w:cs="Times New Roman"/>
+          <w:sz w:val="24"/>
+          <w:szCs w:val="24"/>
+        </w:rPr>
+        <w:t>The logo and its position is basically the same thought</w:t>
+      </w:r>
+      <w:r>
+        <w:rPr>
+          <w:rFonts w:ascii="Times New Roman" w:hAnsi="Times New Roman" w:cs="Times New Roman"/>
+          <w:sz w:val="24"/>
+          <w:szCs w:val="24"/>
+        </w:rPr>
+        <w:t xml:space="preserve"> the years although they made a little change recently.  </w:t>
+      </w:r>
+    </w:p>
+    <w:p>
+      <w:pPr>
+        <w:pStyle w:val="ListParagraph"/>
+        <w:numPr>
+          <w:ilvl w:val="0"/>
+          <w:numId w:val="9"/>
+        </w:numPr>
+        <w:spacing w:before="120" w:after="120"/>
+        <w:rPr>
+          <w:rFonts w:ascii="Times New Roman" w:hAnsi="Times New Roman" w:cs="Times New Roman"/>
+          <w:sz w:val="24"/>
+          <w:szCs w:val="24"/>
+        </w:rPr>
+      </w:pPr>
+      <w:r>
+        <w:rPr>
+          <w:rFonts w:ascii="Times New Roman" w:hAnsi="Times New Roman" w:cs="Times New Roman"/>
+          <w:sz w:val="24"/>
+          <w:szCs w:val="24"/>
+        </w:rPr>
+        <w:t>In the past few years, Reddit – a community platform for submitting, commenting and rating links and text pasts has grown exponentially, from a small community of users into one of the largest online communities on the web.</w:t>
+      </w:r>
+    </w:p>
+    <w:p>
+      <w:pPr>
+        <w:pStyle w:val="ListParagraph"/>
+        <w:numPr>
+          <w:ilvl w:val="0"/>
+          <w:numId w:val="4"/>
+        </w:numPr>
+        <w:tabs>
+          <w:tab w:val="left" w:pos="5195"/>
+        </w:tabs>
+        <w:spacing w:before="120" w:after="120"/>
+        <w:rPr>
+          <w:rFonts w:ascii="Times New Roman" w:hAnsi="Times New Roman" w:cs="Times New Roman"/>
+          <w:sz w:val="24"/>
+          <w:szCs w:val="24"/>
+        </w:rPr>
+      </w:pPr>
+      <w:r>
+        <w:rPr>
+          <w:rFonts w:ascii="Times New Roman" w:hAnsi="Times New Roman" w:cs="Times New Roman"/>
+          <w:sz w:val="24"/>
+          <w:szCs w:val="24"/>
+        </w:rPr>
+        <w:t>Amazon</w:t>
+      </w:r>
+    </w:p>
+    <w:p>
+      <w:pPr>
+        <w:pStyle w:val="ListParagraph"/>
+        <w:numPr>
+          <w:ilvl w:val="0"/>
+          <w:numId w:val="10"/>
+        </w:numPr>
+        <w:spacing w:before="120" w:after="120"/>
+        <w:rPr>
+          <w:rFonts w:ascii="Times New Roman" w:hAnsi="Times New Roman" w:cs="Times New Roman"/>
+          <w:sz w:val="24"/>
+          <w:szCs w:val="24"/>
+        </w:rPr>
+      </w:pPr>
+      <w:r>
+        <w:rPr>
+          <w:rFonts w:ascii="Times New Roman" w:hAnsi="Times New Roman" w:cs="Times New Roman"/>
+          <w:sz w:val="24"/>
+          <w:szCs w:val="24"/>
+        </w:rPr>
+        <w:t>The color schema of the site was typical for1995 – lots of gray; its contents become less colorful, vision friendly and more consistent color combination.</w:t>
+      </w:r>
+    </w:p>
+    <w:p>
+      <w:pPr>
+        <w:pStyle w:val="ListParagraph"/>
+        <w:numPr>
+          <w:ilvl w:val="0"/>
+          <w:numId w:val="10"/>
+        </w:numPr>
+        <w:spacing w:before="120" w:after="120"/>
+        <w:rPr>
+          <w:rFonts w:ascii="Times New Roman" w:hAnsi="Times New Roman" w:cs="Times New Roman"/>
+          <w:sz w:val="24"/>
+          <w:szCs w:val="24"/>
+        </w:rPr>
+      </w:pPr>
+      <w:r>
+        <w:rPr>
+          <w:rFonts w:ascii="Times New Roman" w:hAnsi="Times New Roman" w:cs="Times New Roman"/>
+          <w:sz w:val="24"/>
+          <w:szCs w:val="24"/>
+        </w:rPr>
+        <w:t>Amazon’s logo went through several changes and additional iterations. In 2000, the now iconic logo with a custom type face created.</w:t>
+      </w:r>
+    </w:p>
+    <w:p>
+      <w:pPr>
+        <w:pStyle w:val="ListParagraph"/>
+        <w:numPr>
+          <w:ilvl w:val="0"/>
+          <w:numId w:val="10"/>
+        </w:numPr>
+        <w:spacing w:before="120" w:after="120"/>
+        <w:rPr>
+          <w:rFonts w:ascii="Times New Roman" w:hAnsi="Times New Roman" w:cs="Times New Roman"/>
+          <w:sz w:val="24"/>
+          <w:szCs w:val="24"/>
+        </w:rPr>
+      </w:pPr>
+      <w:r>
+        <w:rPr>
+          <w:rFonts w:ascii="Times New Roman" w:hAnsi="Times New Roman" w:cs="Times New Roman"/>
+          <w:sz w:val="24"/>
+          <w:szCs w:val="24"/>
+        </w:rPr>
+        <w:t>The tabs were reined in and the categories were to the left sidebar area for more than 4 years.</w:t>
+      </w:r>
+    </w:p>
+    <w:p>
+      <w:pPr>
+        <w:pStyle w:val="ListParagraph"/>
+        <w:numPr>
+          <w:ilvl w:val="0"/>
+          <w:numId w:val="10"/>
+        </w:numPr>
+        <w:spacing w:before="120" w:after="120"/>
+        <w:rPr>
+          <w:rFonts w:ascii="Times New Roman" w:hAnsi="Times New Roman" w:cs="Times New Roman"/>
+          <w:sz w:val="24"/>
+          <w:szCs w:val="24"/>
+        </w:rPr>
+      </w:pPr>
+      <w:r>
+        <w:rPr>
+          <w:rFonts w:ascii="Times New Roman" w:hAnsi="Times New Roman" w:cs="Times New Roman"/>
+          <w:sz w:val="24"/>
+          <w:szCs w:val="24"/>
+        </w:rPr>
+        <w:t>In 2015 the homepage moved to a modular design.</w:t>
+      </w:r>
+    </w:p>
+    <w:p>
+      <w:pPr>
+        <w:pStyle w:val="ListParagraph"/>
+        <w:numPr>
+          <w:ilvl w:val="0"/>
+          <w:numId w:val="10"/>
+        </w:numPr>
+        <w:spacing w:before="120" w:after="120"/>
+        <w:rPr>
+          <w:rFonts w:ascii="Times New Roman" w:hAnsi="Times New Roman" w:cs="Times New Roman"/>
+          <w:sz w:val="24"/>
+          <w:szCs w:val="24"/>
+        </w:rPr>
+      </w:pPr>
+      <w:r>
+        <w:rPr>
+          <w:rFonts w:ascii="Times New Roman" w:hAnsi="Times New Roman" w:cs="Times New Roman"/>
+          <w:sz w:val="24"/>
+          <w:szCs w:val="24"/>
+        </w:rPr>
+        <w:t>Lately it transform into more Spartan look with fewer items on the homepage.</w:t>
+      </w:r>
+    </w:p>
+    <w:p>
+      <w:pPr>
+        <w:pStyle w:val="ListParagraph"/>
+        <w:numPr>
+          <w:ilvl w:val="0"/>
+          <w:numId w:val="4"/>
+        </w:numPr>
+        <w:tabs>
+          <w:tab w:val="left" w:pos="5195"/>
+        </w:tabs>
+        <w:spacing w:before="120" w:after="120"/>
+        <w:rPr>
+          <w:rFonts w:ascii="Times New Roman" w:hAnsi="Times New Roman" w:cs="Times New Roman"/>
+          <w:sz w:val="24"/>
+          <w:szCs w:val="24"/>
+        </w:rPr>
+      </w:pPr>
+      <w:r>
+        <w:rPr>
+          <w:rFonts w:ascii="Times New Roman" w:hAnsi="Times New Roman" w:cs="Times New Roman"/>
+          <w:sz w:val="24"/>
+          <w:szCs w:val="24"/>
+        </w:rPr>
+        <w:t>Wikipedia</w:t>
+      </w:r>
+    </w:p>
+    <w:p>
+      <w:pPr>
+        <w:pStyle w:val="ListParagraph"/>
+        <w:numPr>
+          <w:ilvl w:val="0"/>
+          <w:numId w:val="11"/>
+        </w:numPr>
+        <w:spacing w:before="120" w:after="120"/>
+        <w:rPr>
+          <w:rFonts w:ascii="Times New Roman" w:hAnsi="Times New Roman" w:cs="Times New Roman"/>
+          <w:sz w:val="24"/>
+          <w:szCs w:val="24"/>
+        </w:rPr>
+      </w:pPr>
+      <w:r>
+        <w:rPr>
+          <w:rFonts w:ascii="Times New Roman" w:hAnsi="Times New Roman" w:cs="Times New Roman"/>
+          <w:sz w:val="24"/>
+          <w:szCs w:val="24"/>
+        </w:rPr>
+        <w:t>Its encyclopedia feature includes images with</w:t>
+      </w:r>
+      <w:r>
+        <w:rPr>
+          <w:rFonts w:ascii="Times New Roman" w:hAnsi="Times New Roman" w:cs="Times New Roman"/>
+          <w:sz w:val="24"/>
+          <w:szCs w:val="24"/>
+        </w:rPr>
+        <w:t xml:space="preserve"> descriptive links and publishes articles.</w:t>
+      </w:r>
+    </w:p>
+    <w:p>
+      <w:pPr>
+        <w:pStyle w:val="ListParagraph"/>
+        <w:numPr>
+          <w:ilvl w:val="0"/>
+          <w:numId w:val="11"/>
+        </w:numPr>
+        <w:spacing w:before="120" w:after="120"/>
+        <w:rPr>
+          <w:rFonts w:ascii="Times New Roman" w:hAnsi="Times New Roman" w:cs="Times New Roman"/>
+          <w:sz w:val="24"/>
+          <w:szCs w:val="24"/>
+        </w:rPr>
+      </w:pPr>
+      <w:r>
+        <w:rPr>
+          <w:rFonts w:ascii="Times New Roman" w:hAnsi="Times New Roman" w:cs="Times New Roman"/>
+          <w:sz w:val="24"/>
+          <w:szCs w:val="24"/>
+        </w:rPr>
+        <w:t>In 2003, the homepage add more color features but no images.</w:t>
+      </w:r>
+    </w:p>
+    <w:p>
+      <w:pPr>
+        <w:pStyle w:val="ListParagraph"/>
+        <w:numPr>
+          <w:ilvl w:val="0"/>
+          <w:numId w:val="11"/>
+        </w:numPr>
+        <w:spacing w:before="120" w:after="120"/>
+        <w:rPr>
+          <w:rFonts w:ascii="Times New Roman" w:hAnsi="Times New Roman" w:cs="Times New Roman"/>
+          <w:sz w:val="24"/>
+          <w:szCs w:val="24"/>
+        </w:rPr>
+      </w:pPr>
+      <w:r>
+        <w:rPr>
+          <w:rFonts w:ascii="Times New Roman" w:hAnsi="Times New Roman" w:cs="Times New Roman"/>
+          <w:sz w:val="24"/>
+          <w:szCs w:val="24"/>
+        </w:rPr>
+        <w:t>The logo they use today is updated in 2010 and most of the years the logo placed on the left top corner of the homepage.</w:t>
+      </w:r>
+    </w:p>
+    <w:p>
+      <w:pPr>
+        <w:pStyle w:val="ListParagraph"/>
+        <w:spacing w:before="120" w:after="120"/>
+        <w:ind w:left="2520"/>
+        <w:rPr>
+          <w:rFonts w:ascii="Times New Roman" w:hAnsi="Times New Roman" w:cs="Times New Roman"/>
+          <w:sz w:val="24"/>
+          <w:szCs w:val="24"/>
+        </w:rPr>
+      </w:pPr>
+    </w:p>
+    <w:p>
+      <w:pPr>
+        <w:pStyle w:val="ListParagraph"/>
+        <w:numPr>
+          <w:ilvl w:val="0"/>
+          <w:numId w:val="2"/>
+        </w:numPr>
+        <w:tabs>
+          <w:tab w:val="left" w:pos="5195"/>
+        </w:tabs>
+        <w:spacing w:before="120" w:after="120"/>
+        <w:jc w:val="both"/>
+        <w:rPr>
+          <w:rFonts w:ascii="Times New Roman" w:hAnsi="Times New Roman" w:cs="Times New Roman"/>
+          <w:sz w:val="24"/>
+          <w:szCs w:val="24"/>
+        </w:rPr>
+      </w:pPr>
+      <w:bookmarkStart w:id="0" w:name="_GoBack"/>
+      <w:bookmarkEnd w:id="0"/>
+    </w:p>
+    <w:p>
+      <w:pPr>
+        <w:tabs>
+          <w:tab w:val="left" w:pos="5195"/>
+        </w:tabs>
+        <w:spacing w:before="120" w:after="120"/>
+        <w:rPr>
+          <w:rFonts w:ascii="Times New Roman" w:hAnsi="Times New Roman" w:cs="Times New Roman"/>
+          <w:sz w:val="24"/>
+          <w:szCs w:val="24"/>
+        </w:rPr>
+      </w:pPr>
+    </w:p>
+    <w:p>
+      <w:pPr>
+        <w:tabs>
+          <w:tab w:val="left" w:pos="5195"/>
+        </w:tabs>
+        <w:spacing w:before="120" w:after="120"/>
+        <w:rPr>
+          <w:rFonts w:ascii="Times New Roman" w:hAnsi="Times New Roman" w:cs="Times New Roman"/>
+          <w:sz w:val="24"/>
+          <w:szCs w:val="24"/>
+        </w:rPr>
+      </w:pPr>
+    </w:p>
+    <w:p>
+      <w:pPr>
+        <w:pStyle w:val="ListParagraph"/>
+        <w:tabs>
+          <w:tab w:val="left" w:pos="5195"/>
+        </w:tabs>
+        <w:spacing w:before="120" w:after="120"/>
+        <w:rPr>
+          <w:rFonts w:ascii="Times New Roman" w:hAnsi="Times New Roman" w:cs="Times New Roman"/>
+          <w:sz w:val="24"/>
+          <w:szCs w:val="24"/>
+        </w:rPr>
+      </w:pPr>
+      <w:r>
+        <w:rPr>
+          <w:rFonts w:ascii="Times New Roman" w:hAnsi="Times New Roman" w:cs="Times New Roman"/>
+          <w:sz w:val="24"/>
+          <w:szCs w:val="24"/>
+        </w:rPr>
+        <w:t xml:space="preserve">       </w:t>
+      </w:r>
+    </w:p>
+    <w:p>
+      <w:pPr>
+        <w:pStyle w:val="ListParagraph"/>
+        <w:tabs>
+          <w:tab w:val="left" w:pos="5195"/>
+        </w:tabs>
+        <w:spacing w:before="120" w:after="120"/>
         <w:rPr>
           <w:rFonts w:ascii="Times New Roman" w:hAnsi="Times New Roman" w:cs="Times New Roman"/>
           <w:sz w:val="24"/>
@@ -523,6 +1450,7 @@
       </w:pPr>
     </w:p>
     <w:sectPr>
+      <w:footerReference w:type="default" r:id="rId9"/>
       <w:pgSz w:w="12240" w:h="15840"/>
       <w:pgMar w:top="1440" w:right="1440" w:bottom="1440" w:left="1440" w:header="720" w:footer="720" w:gutter="0"/>
       <w:cols w:space="720"/>
@@ -530,6 +1458,1285 @@
     </w:sectPr>
   </w:body>
 </w:document>
+</file>
+
+<file path=word/endnotes.xml><?xml version="1.0" encoding="utf-8"?>
+<w:endnotes xmlns:wpc="http://schemas.microsoft.com/office/word/2010/wordprocessingCanvas" xmlns:mc="http://schemas.openxmlformats.org/markup-compatibility/2006" xmlns:o="urn:schemas-microsoft-com:office:office" xmlns:r="http://schemas.openxmlformats.org/officeDocument/2006/relationships" xmlns:m="http://schemas.openxmlformats.org/officeDocument/2006/math" xmlns:v="urn:schemas-microsoft-com:vml" xmlns:wp14="http://schemas.microsoft.com/office/word/2010/wordprocessingDrawing" xmlns:wp="http://schemas.openxmlformats.org/drawingml/2006/wordprocessingDrawing" xmlns:w10="urn:schemas-microsoft-com:office:word" xmlns:w="http://schemas.openxmlformats.org/wordprocessingml/2006/main" xmlns:w14="http://schemas.microsoft.com/office/word/2010/wordml" xmlns:w15="http://schemas.microsoft.com/office/word/2012/wordml" xmlns:wpg="http://schemas.microsoft.com/office/word/2010/wordprocessingGroup" xmlns:wpi="http://schemas.microsoft.com/office/word/2010/wordprocessingInk" xmlns:wne="http://schemas.microsoft.com/office/word/2006/wordml" xmlns:wps="http://schemas.microsoft.com/office/word/2010/wordprocessingShape" mc:Ignorable="w14 w15 wp14">
+  <w:endnote w:type="separator" w:id="-1">
+    <w:p>
+      <w:pPr>
+        <w:spacing w:after="0" w:line="240" w:lineRule="auto"/>
+      </w:pPr>
+      <w:r>
+        <w:separator/>
+      </w:r>
+    </w:p>
+  </w:endnote>
+  <w:endnote w:type="continuationSeparator" w:id="0">
+    <w:p>
+      <w:pPr>
+        <w:spacing w:after="0" w:line="240" w:lineRule="auto"/>
+      </w:pPr>
+      <w:r>
+        <w:continuationSeparator/>
+      </w:r>
+    </w:p>
+  </w:endnote>
+</w:endnotes>
+</file>
+
+<file path=word/footer1.xml><?xml version="1.0" encoding="utf-8"?>
+<w:ftr xmlns:wpc="http://schemas.microsoft.com/office/word/2010/wordprocessingCanvas" xmlns:mc="http://schemas.openxmlformats.org/markup-compatibility/2006" xmlns:o="urn:schemas-microsoft-com:office:office" xmlns:r="http://schemas.openxmlformats.org/officeDocument/2006/relationships" xmlns:m="http://schemas.openxmlformats.org/officeDocument/2006/math" xmlns:v="urn:schemas-microsoft-com:vml" xmlns:wp14="http://schemas.microsoft.com/office/word/2010/wordprocessingDrawing" xmlns:wp="http://schemas.openxmlformats.org/drawingml/2006/wordprocessingDrawing" xmlns:w10="urn:schemas-microsoft-com:office:word" xmlns:w="http://schemas.openxmlformats.org/wordprocessingml/2006/main" xmlns:w14="http://schemas.microsoft.com/office/word/2010/wordml" xmlns:w15="http://schemas.microsoft.com/office/word/2012/wordml" xmlns:wpg="http://schemas.microsoft.com/office/word/2010/wordprocessingGroup" xmlns:wpi="http://schemas.microsoft.com/office/word/2010/wordprocessingInk" xmlns:wne="http://schemas.microsoft.com/office/word/2006/wordml" xmlns:wps="http://schemas.microsoft.com/office/word/2010/wordprocessingShape" mc:Ignorable="w14 w15 wp14">
+  <w:sdt>
+    <w:sdtPr>
+      <w:id w:val="-1199777549"/>
+      <w:docPartObj>
+        <w:docPartGallery w:val="Page Numbers (Bottom of Page)"/>
+        <w:docPartUnique/>
+      </w:docPartObj>
+    </w:sdtPr>
+    <w:sdtEndPr>
+      <w:rPr>
+        <w:noProof/>
+      </w:rPr>
+    </w:sdtEndPr>
+    <w:sdtContent>
+      <w:p>
+        <w:pPr>
+          <w:pStyle w:val="Footer"/>
+          <w:jc w:val="center"/>
+        </w:pPr>
+        <w:r>
+          <w:fldChar w:fldCharType="begin"/>
+        </w:r>
+        <w:r>
+          <w:instrText xml:space="preserve"> PAGE   \* MERGEFORMAT </w:instrText>
+        </w:r>
+        <w:r>
+          <w:fldChar w:fldCharType="separate"/>
+        </w:r>
+        <w:r>
+          <w:rPr>
+            <w:noProof/>
+          </w:rPr>
+          <w:t>4</w:t>
+        </w:r>
+        <w:r>
+          <w:rPr>
+            <w:noProof/>
+          </w:rPr>
+          <w:fldChar w:fldCharType="end"/>
+        </w:r>
+      </w:p>
+    </w:sdtContent>
+  </w:sdt>
+  <w:p>
+    <w:pPr>
+      <w:pStyle w:val="Footer"/>
+    </w:pPr>
+  </w:p>
+</w:ftr>
+</file>
+
+<file path=word/footnotes.xml><?xml version="1.0" encoding="utf-8"?>
+<w:footnotes xmlns:wpc="http://schemas.microsoft.com/office/word/2010/wordprocessingCanvas" xmlns:mc="http://schemas.openxmlformats.org/markup-compatibility/2006" xmlns:o="urn:schemas-microsoft-com:office:office" xmlns:r="http://schemas.openxmlformats.org/officeDocument/2006/relationships" xmlns:m="http://schemas.openxmlformats.org/officeDocument/2006/math" xmlns:v="urn:schemas-microsoft-com:vml" xmlns:wp14="http://schemas.microsoft.com/office/word/2010/wordprocessingDrawing" xmlns:wp="http://schemas.openxmlformats.org/drawingml/2006/wordprocessingDrawing" xmlns:w10="urn:schemas-microsoft-com:office:word" xmlns:w="http://schemas.openxmlformats.org/wordprocessingml/2006/main" xmlns:w14="http://schemas.microsoft.com/office/word/2010/wordml" xmlns:w15="http://schemas.microsoft.com/office/word/2012/wordml" xmlns:wpg="http://schemas.microsoft.com/office/word/2010/wordprocessingGroup" xmlns:wpi="http://schemas.microsoft.com/office/word/2010/wordprocessingInk" xmlns:wne="http://schemas.microsoft.com/office/word/2006/wordml" xmlns:wps="http://schemas.microsoft.com/office/word/2010/wordprocessingShape" mc:Ignorable="w14 w15 wp14">
+  <w:footnote w:type="separator" w:id="-1">
+    <w:p>
+      <w:pPr>
+        <w:spacing w:after="0" w:line="240" w:lineRule="auto"/>
+      </w:pPr>
+      <w:r>
+        <w:separator/>
+      </w:r>
+    </w:p>
+  </w:footnote>
+  <w:footnote w:type="continuationSeparator" w:id="0">
+    <w:p>
+      <w:pPr>
+        <w:spacing w:after="0" w:line="240" w:lineRule="auto"/>
+      </w:pPr>
+      <w:r>
+        <w:continuationSeparator/>
+      </w:r>
+    </w:p>
+  </w:footnote>
+</w:footnotes>
+</file>
+
+<file path=word/numbering.xml><?xml version="1.0" encoding="utf-8"?>
+<w:numbering xmlns:wpc="http://schemas.microsoft.com/office/word/2010/wordprocessingCanvas" xmlns:mc="http://schemas.openxmlformats.org/markup-compatibility/2006" xmlns:o="urn:schemas-microsoft-com:office:office" xmlns:r="http://schemas.openxmlformats.org/officeDocument/2006/relationships" xmlns:m="http://schemas.openxmlformats.org/officeDocument/2006/math" xmlns:v="urn:schemas-microsoft-com:vml" xmlns:wp14="http://schemas.microsoft.com/office/word/2010/wordprocessingDrawing" xmlns:wp="http://schemas.openxmlformats.org/drawingml/2006/wordprocessingDrawing" xmlns:w10="urn:schemas-microsoft-com:office:word" xmlns:w="http://schemas.openxmlformats.org/wordprocessingml/2006/main" xmlns:w14="http://schemas.microsoft.com/office/word/2010/wordml" xmlns:w15="http://schemas.microsoft.com/office/word/2012/wordml" xmlns:wpg="http://schemas.microsoft.com/office/word/2010/wordprocessingGroup" xmlns:wpi="http://schemas.microsoft.com/office/word/2010/wordprocessingInk" xmlns:wne="http://schemas.microsoft.com/office/word/2006/wordml" xmlns:wps="http://schemas.microsoft.com/office/word/2010/wordprocessingShape" mc:Ignorable="w14 w15 wp14">
+  <w:abstractNum w:abstractNumId="0">
+    <w:nsid w:val="0DFA63D7"/>
+    <w:multiLevelType w:val="hybridMultilevel"/>
+    <w:tmpl w:val="15E4291E"/>
+    <w:lvl w:ilvl="0" w:tplc="04090001">
+      <w:start w:val="1"/>
+      <w:numFmt w:val="bullet"/>
+      <w:lvlText w:val=""/>
+      <w:lvlJc w:val="left"/>
+      <w:pPr>
+        <w:ind w:left="2520" w:hanging="360"/>
+      </w:pPr>
+      <w:rPr>
+        <w:rFonts w:ascii="Symbol" w:hAnsi="Symbol" w:hint="default"/>
+      </w:rPr>
+    </w:lvl>
+    <w:lvl w:ilvl="1" w:tplc="04090003" w:tentative="1">
+      <w:start w:val="1"/>
+      <w:numFmt w:val="bullet"/>
+      <w:lvlText w:val="o"/>
+      <w:lvlJc w:val="left"/>
+      <w:pPr>
+        <w:ind w:left="3240" w:hanging="360"/>
+      </w:pPr>
+      <w:rPr>
+        <w:rFonts w:ascii="Courier New" w:hAnsi="Courier New" w:cs="Courier New" w:hint="default"/>
+      </w:rPr>
+    </w:lvl>
+    <w:lvl w:ilvl="2" w:tplc="04090005" w:tentative="1">
+      <w:start w:val="1"/>
+      <w:numFmt w:val="bullet"/>
+      <w:lvlText w:val=""/>
+      <w:lvlJc w:val="left"/>
+      <w:pPr>
+        <w:ind w:left="3960" w:hanging="360"/>
+      </w:pPr>
+      <w:rPr>
+        <w:rFonts w:ascii="Wingdings" w:hAnsi="Wingdings" w:hint="default"/>
+      </w:rPr>
+    </w:lvl>
+    <w:lvl w:ilvl="3" w:tplc="04090001" w:tentative="1">
+      <w:start w:val="1"/>
+      <w:numFmt w:val="bullet"/>
+      <w:lvlText w:val=""/>
+      <w:lvlJc w:val="left"/>
+      <w:pPr>
+        <w:ind w:left="4680" w:hanging="360"/>
+      </w:pPr>
+      <w:rPr>
+        <w:rFonts w:ascii="Symbol" w:hAnsi="Symbol" w:hint="default"/>
+      </w:rPr>
+    </w:lvl>
+    <w:lvl w:ilvl="4" w:tplc="04090003" w:tentative="1">
+      <w:start w:val="1"/>
+      <w:numFmt w:val="bullet"/>
+      <w:lvlText w:val="o"/>
+      <w:lvlJc w:val="left"/>
+      <w:pPr>
+        <w:ind w:left="5400" w:hanging="360"/>
+      </w:pPr>
+      <w:rPr>
+        <w:rFonts w:ascii="Courier New" w:hAnsi="Courier New" w:cs="Courier New" w:hint="default"/>
+      </w:rPr>
+    </w:lvl>
+    <w:lvl w:ilvl="5" w:tplc="04090005" w:tentative="1">
+      <w:start w:val="1"/>
+      <w:numFmt w:val="bullet"/>
+      <w:lvlText w:val=""/>
+      <w:lvlJc w:val="left"/>
+      <w:pPr>
+        <w:ind w:left="6120" w:hanging="360"/>
+      </w:pPr>
+      <w:rPr>
+        <w:rFonts w:ascii="Wingdings" w:hAnsi="Wingdings" w:hint="default"/>
+      </w:rPr>
+    </w:lvl>
+    <w:lvl w:ilvl="6" w:tplc="04090001" w:tentative="1">
+      <w:start w:val="1"/>
+      <w:numFmt w:val="bullet"/>
+      <w:lvlText w:val=""/>
+      <w:lvlJc w:val="left"/>
+      <w:pPr>
+        <w:ind w:left="6840" w:hanging="360"/>
+      </w:pPr>
+      <w:rPr>
+        <w:rFonts w:ascii="Symbol" w:hAnsi="Symbol" w:hint="default"/>
+      </w:rPr>
+    </w:lvl>
+    <w:lvl w:ilvl="7" w:tplc="04090003" w:tentative="1">
+      <w:start w:val="1"/>
+      <w:numFmt w:val="bullet"/>
+      <w:lvlText w:val="o"/>
+      <w:lvlJc w:val="left"/>
+      <w:pPr>
+        <w:ind w:left="7560" w:hanging="360"/>
+      </w:pPr>
+      <w:rPr>
+        <w:rFonts w:ascii="Courier New" w:hAnsi="Courier New" w:cs="Courier New" w:hint="default"/>
+      </w:rPr>
+    </w:lvl>
+    <w:lvl w:ilvl="8" w:tplc="04090005" w:tentative="1">
+      <w:start w:val="1"/>
+      <w:numFmt w:val="bullet"/>
+      <w:lvlText w:val=""/>
+      <w:lvlJc w:val="left"/>
+      <w:pPr>
+        <w:ind w:left="8280" w:hanging="360"/>
+      </w:pPr>
+      <w:rPr>
+        <w:rFonts w:ascii="Wingdings" w:hAnsi="Wingdings" w:hint="default"/>
+      </w:rPr>
+    </w:lvl>
+  </w:abstractNum>
+  <w:abstractNum w:abstractNumId="1">
+    <w:nsid w:val="1CD85016"/>
+    <w:multiLevelType w:val="hybridMultilevel"/>
+    <w:tmpl w:val="566E30DA"/>
+    <w:lvl w:ilvl="0" w:tplc="0409000F">
+      <w:start w:val="1"/>
+      <w:numFmt w:val="decimal"/>
+      <w:lvlText w:val="%1."/>
+      <w:lvlJc w:val="left"/>
+      <w:pPr>
+        <w:ind w:left="1800" w:hanging="360"/>
+      </w:pPr>
+    </w:lvl>
+    <w:lvl w:ilvl="1" w:tplc="04090019">
+      <w:start w:val="1"/>
+      <w:numFmt w:val="lowerLetter"/>
+      <w:lvlText w:val="%2."/>
+      <w:lvlJc w:val="left"/>
+      <w:pPr>
+        <w:ind w:left="2520" w:hanging="360"/>
+      </w:pPr>
+    </w:lvl>
+    <w:lvl w:ilvl="2" w:tplc="0409001B" w:tentative="1">
+      <w:start w:val="1"/>
+      <w:numFmt w:val="lowerRoman"/>
+      <w:lvlText w:val="%3."/>
+      <w:lvlJc w:val="right"/>
+      <w:pPr>
+        <w:ind w:left="3240" w:hanging="180"/>
+      </w:pPr>
+    </w:lvl>
+    <w:lvl w:ilvl="3" w:tplc="0409000F" w:tentative="1">
+      <w:start w:val="1"/>
+      <w:numFmt w:val="decimal"/>
+      <w:lvlText w:val="%4."/>
+      <w:lvlJc w:val="left"/>
+      <w:pPr>
+        <w:ind w:left="3960" w:hanging="360"/>
+      </w:pPr>
+    </w:lvl>
+    <w:lvl w:ilvl="4" w:tplc="04090019" w:tentative="1">
+      <w:start w:val="1"/>
+      <w:numFmt w:val="lowerLetter"/>
+      <w:lvlText w:val="%5."/>
+      <w:lvlJc w:val="left"/>
+      <w:pPr>
+        <w:ind w:left="4680" w:hanging="360"/>
+      </w:pPr>
+    </w:lvl>
+    <w:lvl w:ilvl="5" w:tplc="0409001B" w:tentative="1">
+      <w:start w:val="1"/>
+      <w:numFmt w:val="lowerRoman"/>
+      <w:lvlText w:val="%6."/>
+      <w:lvlJc w:val="right"/>
+      <w:pPr>
+        <w:ind w:left="5400" w:hanging="180"/>
+      </w:pPr>
+    </w:lvl>
+    <w:lvl w:ilvl="6" w:tplc="0409000F" w:tentative="1">
+      <w:start w:val="1"/>
+      <w:numFmt w:val="decimal"/>
+      <w:lvlText w:val="%7."/>
+      <w:lvlJc w:val="left"/>
+      <w:pPr>
+        <w:ind w:left="6120" w:hanging="360"/>
+      </w:pPr>
+    </w:lvl>
+    <w:lvl w:ilvl="7" w:tplc="04090019" w:tentative="1">
+      <w:start w:val="1"/>
+      <w:numFmt w:val="lowerLetter"/>
+      <w:lvlText w:val="%8."/>
+      <w:lvlJc w:val="left"/>
+      <w:pPr>
+        <w:ind w:left="6840" w:hanging="360"/>
+      </w:pPr>
+    </w:lvl>
+    <w:lvl w:ilvl="8" w:tplc="0409001B" w:tentative="1">
+      <w:start w:val="1"/>
+      <w:numFmt w:val="lowerRoman"/>
+      <w:lvlText w:val="%9."/>
+      <w:lvlJc w:val="right"/>
+      <w:pPr>
+        <w:ind w:left="7560" w:hanging="180"/>
+      </w:pPr>
+    </w:lvl>
+  </w:abstractNum>
+  <w:abstractNum w:abstractNumId="2">
+    <w:nsid w:val="1EE20B53"/>
+    <w:multiLevelType w:val="hybridMultilevel"/>
+    <w:tmpl w:val="21F287BE"/>
+    <w:lvl w:ilvl="0" w:tplc="04090001">
+      <w:start w:val="1"/>
+      <w:numFmt w:val="bullet"/>
+      <w:lvlText w:val=""/>
+      <w:lvlJc w:val="left"/>
+      <w:pPr>
+        <w:ind w:left="2520" w:hanging="360"/>
+      </w:pPr>
+      <w:rPr>
+        <w:rFonts w:ascii="Symbol" w:hAnsi="Symbol" w:hint="default"/>
+      </w:rPr>
+    </w:lvl>
+    <w:lvl w:ilvl="1" w:tplc="04090003" w:tentative="1">
+      <w:start w:val="1"/>
+      <w:numFmt w:val="bullet"/>
+      <w:lvlText w:val="o"/>
+      <w:lvlJc w:val="left"/>
+      <w:pPr>
+        <w:ind w:left="3240" w:hanging="360"/>
+      </w:pPr>
+      <w:rPr>
+        <w:rFonts w:ascii="Courier New" w:hAnsi="Courier New" w:cs="Courier New" w:hint="default"/>
+      </w:rPr>
+    </w:lvl>
+    <w:lvl w:ilvl="2" w:tplc="04090005" w:tentative="1">
+      <w:start w:val="1"/>
+      <w:numFmt w:val="bullet"/>
+      <w:lvlText w:val=""/>
+      <w:lvlJc w:val="left"/>
+      <w:pPr>
+        <w:ind w:left="3960" w:hanging="360"/>
+      </w:pPr>
+      <w:rPr>
+        <w:rFonts w:ascii="Wingdings" w:hAnsi="Wingdings" w:hint="default"/>
+      </w:rPr>
+    </w:lvl>
+    <w:lvl w:ilvl="3" w:tplc="04090001" w:tentative="1">
+      <w:start w:val="1"/>
+      <w:numFmt w:val="bullet"/>
+      <w:lvlText w:val=""/>
+      <w:lvlJc w:val="left"/>
+      <w:pPr>
+        <w:ind w:left="4680" w:hanging="360"/>
+      </w:pPr>
+      <w:rPr>
+        <w:rFonts w:ascii="Symbol" w:hAnsi="Symbol" w:hint="default"/>
+      </w:rPr>
+    </w:lvl>
+    <w:lvl w:ilvl="4" w:tplc="04090003" w:tentative="1">
+      <w:start w:val="1"/>
+      <w:numFmt w:val="bullet"/>
+      <w:lvlText w:val="o"/>
+      <w:lvlJc w:val="left"/>
+      <w:pPr>
+        <w:ind w:left="5400" w:hanging="360"/>
+      </w:pPr>
+      <w:rPr>
+        <w:rFonts w:ascii="Courier New" w:hAnsi="Courier New" w:cs="Courier New" w:hint="default"/>
+      </w:rPr>
+    </w:lvl>
+    <w:lvl w:ilvl="5" w:tplc="04090005" w:tentative="1">
+      <w:start w:val="1"/>
+      <w:numFmt w:val="bullet"/>
+      <w:lvlText w:val=""/>
+      <w:lvlJc w:val="left"/>
+      <w:pPr>
+        <w:ind w:left="6120" w:hanging="360"/>
+      </w:pPr>
+      <w:rPr>
+        <w:rFonts w:ascii="Wingdings" w:hAnsi="Wingdings" w:hint="default"/>
+      </w:rPr>
+    </w:lvl>
+    <w:lvl w:ilvl="6" w:tplc="04090001" w:tentative="1">
+      <w:start w:val="1"/>
+      <w:numFmt w:val="bullet"/>
+      <w:lvlText w:val=""/>
+      <w:lvlJc w:val="left"/>
+      <w:pPr>
+        <w:ind w:left="6840" w:hanging="360"/>
+      </w:pPr>
+      <w:rPr>
+        <w:rFonts w:ascii="Symbol" w:hAnsi="Symbol" w:hint="default"/>
+      </w:rPr>
+    </w:lvl>
+    <w:lvl w:ilvl="7" w:tplc="04090003" w:tentative="1">
+      <w:start w:val="1"/>
+      <w:numFmt w:val="bullet"/>
+      <w:lvlText w:val="o"/>
+      <w:lvlJc w:val="left"/>
+      <w:pPr>
+        <w:ind w:left="7560" w:hanging="360"/>
+      </w:pPr>
+      <w:rPr>
+        <w:rFonts w:ascii="Courier New" w:hAnsi="Courier New" w:cs="Courier New" w:hint="default"/>
+      </w:rPr>
+    </w:lvl>
+    <w:lvl w:ilvl="8" w:tplc="04090005" w:tentative="1">
+      <w:start w:val="1"/>
+      <w:numFmt w:val="bullet"/>
+      <w:lvlText w:val=""/>
+      <w:lvlJc w:val="left"/>
+      <w:pPr>
+        <w:ind w:left="8280" w:hanging="360"/>
+      </w:pPr>
+      <w:rPr>
+        <w:rFonts w:ascii="Wingdings" w:hAnsi="Wingdings" w:hint="default"/>
+      </w:rPr>
+    </w:lvl>
+  </w:abstractNum>
+  <w:abstractNum w:abstractNumId="3">
+    <w:nsid w:val="237629E2"/>
+    <w:multiLevelType w:val="hybridMultilevel"/>
+    <w:tmpl w:val="BB622A4C"/>
+    <w:lvl w:ilvl="0" w:tplc="04090011">
+      <w:start w:val="1"/>
+      <w:numFmt w:val="decimal"/>
+      <w:lvlText w:val="%1)"/>
+      <w:lvlJc w:val="left"/>
+      <w:pPr>
+        <w:ind w:left="1080" w:hanging="360"/>
+      </w:pPr>
+    </w:lvl>
+    <w:lvl w:ilvl="1" w:tplc="04090019" w:tentative="1">
+      <w:start w:val="1"/>
+      <w:numFmt w:val="lowerLetter"/>
+      <w:lvlText w:val="%2."/>
+      <w:lvlJc w:val="left"/>
+      <w:pPr>
+        <w:ind w:left="1800" w:hanging="360"/>
+      </w:pPr>
+    </w:lvl>
+    <w:lvl w:ilvl="2" w:tplc="0409001B" w:tentative="1">
+      <w:start w:val="1"/>
+      <w:numFmt w:val="lowerRoman"/>
+      <w:lvlText w:val="%3."/>
+      <w:lvlJc w:val="right"/>
+      <w:pPr>
+        <w:ind w:left="2520" w:hanging="180"/>
+      </w:pPr>
+    </w:lvl>
+    <w:lvl w:ilvl="3" w:tplc="0409000F" w:tentative="1">
+      <w:start w:val="1"/>
+      <w:numFmt w:val="decimal"/>
+      <w:lvlText w:val="%4."/>
+      <w:lvlJc w:val="left"/>
+      <w:pPr>
+        <w:ind w:left="3240" w:hanging="360"/>
+      </w:pPr>
+    </w:lvl>
+    <w:lvl w:ilvl="4" w:tplc="04090019" w:tentative="1">
+      <w:start w:val="1"/>
+      <w:numFmt w:val="lowerLetter"/>
+      <w:lvlText w:val="%5."/>
+      <w:lvlJc w:val="left"/>
+      <w:pPr>
+        <w:ind w:left="3960" w:hanging="360"/>
+      </w:pPr>
+    </w:lvl>
+    <w:lvl w:ilvl="5" w:tplc="0409001B" w:tentative="1">
+      <w:start w:val="1"/>
+      <w:numFmt w:val="lowerRoman"/>
+      <w:lvlText w:val="%6."/>
+      <w:lvlJc w:val="right"/>
+      <w:pPr>
+        <w:ind w:left="4680" w:hanging="180"/>
+      </w:pPr>
+    </w:lvl>
+    <w:lvl w:ilvl="6" w:tplc="0409000F" w:tentative="1">
+      <w:start w:val="1"/>
+      <w:numFmt w:val="decimal"/>
+      <w:lvlText w:val="%7."/>
+      <w:lvlJc w:val="left"/>
+      <w:pPr>
+        <w:ind w:left="5400" w:hanging="360"/>
+      </w:pPr>
+    </w:lvl>
+    <w:lvl w:ilvl="7" w:tplc="04090019" w:tentative="1">
+      <w:start w:val="1"/>
+      <w:numFmt w:val="lowerLetter"/>
+      <w:lvlText w:val="%8."/>
+      <w:lvlJc w:val="left"/>
+      <w:pPr>
+        <w:ind w:left="6120" w:hanging="360"/>
+      </w:pPr>
+    </w:lvl>
+    <w:lvl w:ilvl="8" w:tplc="0409001B" w:tentative="1">
+      <w:start w:val="1"/>
+      <w:numFmt w:val="lowerRoman"/>
+      <w:lvlText w:val="%9."/>
+      <w:lvlJc w:val="right"/>
+      <w:pPr>
+        <w:ind w:left="6840" w:hanging="180"/>
+      </w:pPr>
+    </w:lvl>
+  </w:abstractNum>
+  <w:abstractNum w:abstractNumId="4">
+    <w:nsid w:val="45B57D73"/>
+    <w:multiLevelType w:val="hybridMultilevel"/>
+    <w:tmpl w:val="14DA5B8A"/>
+    <w:lvl w:ilvl="0" w:tplc="04090001">
+      <w:start w:val="1"/>
+      <w:numFmt w:val="bullet"/>
+      <w:lvlText w:val=""/>
+      <w:lvlJc w:val="left"/>
+      <w:pPr>
+        <w:ind w:left="2520" w:hanging="360"/>
+      </w:pPr>
+      <w:rPr>
+        <w:rFonts w:ascii="Symbol" w:hAnsi="Symbol" w:hint="default"/>
+      </w:rPr>
+    </w:lvl>
+    <w:lvl w:ilvl="1" w:tplc="04090003" w:tentative="1">
+      <w:start w:val="1"/>
+      <w:numFmt w:val="bullet"/>
+      <w:lvlText w:val="o"/>
+      <w:lvlJc w:val="left"/>
+      <w:pPr>
+        <w:ind w:left="3240" w:hanging="360"/>
+      </w:pPr>
+      <w:rPr>
+        <w:rFonts w:ascii="Courier New" w:hAnsi="Courier New" w:cs="Courier New" w:hint="default"/>
+      </w:rPr>
+    </w:lvl>
+    <w:lvl w:ilvl="2" w:tplc="04090005" w:tentative="1">
+      <w:start w:val="1"/>
+      <w:numFmt w:val="bullet"/>
+      <w:lvlText w:val=""/>
+      <w:lvlJc w:val="left"/>
+      <w:pPr>
+        <w:ind w:left="3960" w:hanging="360"/>
+      </w:pPr>
+      <w:rPr>
+        <w:rFonts w:ascii="Wingdings" w:hAnsi="Wingdings" w:hint="default"/>
+      </w:rPr>
+    </w:lvl>
+    <w:lvl w:ilvl="3" w:tplc="04090001" w:tentative="1">
+      <w:start w:val="1"/>
+      <w:numFmt w:val="bullet"/>
+      <w:lvlText w:val=""/>
+      <w:lvlJc w:val="left"/>
+      <w:pPr>
+        <w:ind w:left="4680" w:hanging="360"/>
+      </w:pPr>
+      <w:rPr>
+        <w:rFonts w:ascii="Symbol" w:hAnsi="Symbol" w:hint="default"/>
+      </w:rPr>
+    </w:lvl>
+    <w:lvl w:ilvl="4" w:tplc="04090003" w:tentative="1">
+      <w:start w:val="1"/>
+      <w:numFmt w:val="bullet"/>
+      <w:lvlText w:val="o"/>
+      <w:lvlJc w:val="left"/>
+      <w:pPr>
+        <w:ind w:left="5400" w:hanging="360"/>
+      </w:pPr>
+      <w:rPr>
+        <w:rFonts w:ascii="Courier New" w:hAnsi="Courier New" w:cs="Courier New" w:hint="default"/>
+      </w:rPr>
+    </w:lvl>
+    <w:lvl w:ilvl="5" w:tplc="04090005" w:tentative="1">
+      <w:start w:val="1"/>
+      <w:numFmt w:val="bullet"/>
+      <w:lvlText w:val=""/>
+      <w:lvlJc w:val="left"/>
+      <w:pPr>
+        <w:ind w:left="6120" w:hanging="360"/>
+      </w:pPr>
+      <w:rPr>
+        <w:rFonts w:ascii="Wingdings" w:hAnsi="Wingdings" w:hint="default"/>
+      </w:rPr>
+    </w:lvl>
+    <w:lvl w:ilvl="6" w:tplc="04090001" w:tentative="1">
+      <w:start w:val="1"/>
+      <w:numFmt w:val="bullet"/>
+      <w:lvlText w:val=""/>
+      <w:lvlJc w:val="left"/>
+      <w:pPr>
+        <w:ind w:left="6840" w:hanging="360"/>
+      </w:pPr>
+      <w:rPr>
+        <w:rFonts w:ascii="Symbol" w:hAnsi="Symbol" w:hint="default"/>
+      </w:rPr>
+    </w:lvl>
+    <w:lvl w:ilvl="7" w:tplc="04090003" w:tentative="1">
+      <w:start w:val="1"/>
+      <w:numFmt w:val="bullet"/>
+      <w:lvlText w:val="o"/>
+      <w:lvlJc w:val="left"/>
+      <w:pPr>
+        <w:ind w:left="7560" w:hanging="360"/>
+      </w:pPr>
+      <w:rPr>
+        <w:rFonts w:ascii="Courier New" w:hAnsi="Courier New" w:cs="Courier New" w:hint="default"/>
+      </w:rPr>
+    </w:lvl>
+    <w:lvl w:ilvl="8" w:tplc="04090005" w:tentative="1">
+      <w:start w:val="1"/>
+      <w:numFmt w:val="bullet"/>
+      <w:lvlText w:val=""/>
+      <w:lvlJc w:val="left"/>
+      <w:pPr>
+        <w:ind w:left="8280" w:hanging="360"/>
+      </w:pPr>
+      <w:rPr>
+        <w:rFonts w:ascii="Wingdings" w:hAnsi="Wingdings" w:hint="default"/>
+      </w:rPr>
+    </w:lvl>
+  </w:abstractNum>
+  <w:abstractNum w:abstractNumId="5">
+    <w:nsid w:val="48B17E31"/>
+    <w:multiLevelType w:val="hybridMultilevel"/>
+    <w:tmpl w:val="09E294B8"/>
+    <w:lvl w:ilvl="0" w:tplc="04090001">
+      <w:start w:val="1"/>
+      <w:numFmt w:val="bullet"/>
+      <w:lvlText w:val=""/>
+      <w:lvlJc w:val="left"/>
+      <w:pPr>
+        <w:ind w:left="2520" w:hanging="360"/>
+      </w:pPr>
+      <w:rPr>
+        <w:rFonts w:ascii="Symbol" w:hAnsi="Symbol" w:hint="default"/>
+      </w:rPr>
+    </w:lvl>
+    <w:lvl w:ilvl="1" w:tplc="04090003" w:tentative="1">
+      <w:start w:val="1"/>
+      <w:numFmt w:val="bullet"/>
+      <w:lvlText w:val="o"/>
+      <w:lvlJc w:val="left"/>
+      <w:pPr>
+        <w:ind w:left="3240" w:hanging="360"/>
+      </w:pPr>
+      <w:rPr>
+        <w:rFonts w:ascii="Courier New" w:hAnsi="Courier New" w:cs="Courier New" w:hint="default"/>
+      </w:rPr>
+    </w:lvl>
+    <w:lvl w:ilvl="2" w:tplc="04090005" w:tentative="1">
+      <w:start w:val="1"/>
+      <w:numFmt w:val="bullet"/>
+      <w:lvlText w:val=""/>
+      <w:lvlJc w:val="left"/>
+      <w:pPr>
+        <w:ind w:left="3960" w:hanging="360"/>
+      </w:pPr>
+      <w:rPr>
+        <w:rFonts w:ascii="Wingdings" w:hAnsi="Wingdings" w:hint="default"/>
+      </w:rPr>
+    </w:lvl>
+    <w:lvl w:ilvl="3" w:tplc="04090001" w:tentative="1">
+      <w:start w:val="1"/>
+      <w:numFmt w:val="bullet"/>
+      <w:lvlText w:val=""/>
+      <w:lvlJc w:val="left"/>
+      <w:pPr>
+        <w:ind w:left="4680" w:hanging="360"/>
+      </w:pPr>
+      <w:rPr>
+        <w:rFonts w:ascii="Symbol" w:hAnsi="Symbol" w:hint="default"/>
+      </w:rPr>
+    </w:lvl>
+    <w:lvl w:ilvl="4" w:tplc="04090003" w:tentative="1">
+      <w:start w:val="1"/>
+      <w:numFmt w:val="bullet"/>
+      <w:lvlText w:val="o"/>
+      <w:lvlJc w:val="left"/>
+      <w:pPr>
+        <w:ind w:left="5400" w:hanging="360"/>
+      </w:pPr>
+      <w:rPr>
+        <w:rFonts w:ascii="Courier New" w:hAnsi="Courier New" w:cs="Courier New" w:hint="default"/>
+      </w:rPr>
+    </w:lvl>
+    <w:lvl w:ilvl="5" w:tplc="04090005" w:tentative="1">
+      <w:start w:val="1"/>
+      <w:numFmt w:val="bullet"/>
+      <w:lvlText w:val=""/>
+      <w:lvlJc w:val="left"/>
+      <w:pPr>
+        <w:ind w:left="6120" w:hanging="360"/>
+      </w:pPr>
+      <w:rPr>
+        <w:rFonts w:ascii="Wingdings" w:hAnsi="Wingdings" w:hint="default"/>
+      </w:rPr>
+    </w:lvl>
+    <w:lvl w:ilvl="6" w:tplc="04090001" w:tentative="1">
+      <w:start w:val="1"/>
+      <w:numFmt w:val="bullet"/>
+      <w:lvlText w:val=""/>
+      <w:lvlJc w:val="left"/>
+      <w:pPr>
+        <w:ind w:left="6840" w:hanging="360"/>
+      </w:pPr>
+      <w:rPr>
+        <w:rFonts w:ascii="Symbol" w:hAnsi="Symbol" w:hint="default"/>
+      </w:rPr>
+    </w:lvl>
+    <w:lvl w:ilvl="7" w:tplc="04090003" w:tentative="1">
+      <w:start w:val="1"/>
+      <w:numFmt w:val="bullet"/>
+      <w:lvlText w:val="o"/>
+      <w:lvlJc w:val="left"/>
+      <w:pPr>
+        <w:ind w:left="7560" w:hanging="360"/>
+      </w:pPr>
+      <w:rPr>
+        <w:rFonts w:ascii="Courier New" w:hAnsi="Courier New" w:cs="Courier New" w:hint="default"/>
+      </w:rPr>
+    </w:lvl>
+    <w:lvl w:ilvl="8" w:tplc="04090005" w:tentative="1">
+      <w:start w:val="1"/>
+      <w:numFmt w:val="bullet"/>
+      <w:lvlText w:val=""/>
+      <w:lvlJc w:val="left"/>
+      <w:pPr>
+        <w:ind w:left="8280" w:hanging="360"/>
+      </w:pPr>
+      <w:rPr>
+        <w:rFonts w:ascii="Wingdings" w:hAnsi="Wingdings" w:hint="default"/>
+      </w:rPr>
+    </w:lvl>
+  </w:abstractNum>
+  <w:abstractNum w:abstractNumId="6">
+    <w:nsid w:val="4CF0524A"/>
+    <w:multiLevelType w:val="hybridMultilevel"/>
+    <w:tmpl w:val="36ACDBDE"/>
+    <w:lvl w:ilvl="0" w:tplc="04090001">
+      <w:start w:val="1"/>
+      <w:numFmt w:val="bullet"/>
+      <w:lvlText w:val=""/>
+      <w:lvlJc w:val="left"/>
+      <w:pPr>
+        <w:ind w:left="720" w:hanging="360"/>
+      </w:pPr>
+      <w:rPr>
+        <w:rFonts w:ascii="Symbol" w:hAnsi="Symbol" w:hint="default"/>
+      </w:rPr>
+    </w:lvl>
+    <w:lvl w:ilvl="1" w:tplc="04090003" w:tentative="1">
+      <w:start w:val="1"/>
+      <w:numFmt w:val="bullet"/>
+      <w:lvlText w:val="o"/>
+      <w:lvlJc w:val="left"/>
+      <w:pPr>
+        <w:ind w:left="1440" w:hanging="360"/>
+      </w:pPr>
+      <w:rPr>
+        <w:rFonts w:ascii="Courier New" w:hAnsi="Courier New" w:cs="Courier New" w:hint="default"/>
+      </w:rPr>
+    </w:lvl>
+    <w:lvl w:ilvl="2" w:tplc="04090005" w:tentative="1">
+      <w:start w:val="1"/>
+      <w:numFmt w:val="bullet"/>
+      <w:lvlText w:val=""/>
+      <w:lvlJc w:val="left"/>
+      <w:pPr>
+        <w:ind w:left="2160" w:hanging="360"/>
+      </w:pPr>
+      <w:rPr>
+        <w:rFonts w:ascii="Wingdings" w:hAnsi="Wingdings" w:hint="default"/>
+      </w:rPr>
+    </w:lvl>
+    <w:lvl w:ilvl="3" w:tplc="04090001" w:tentative="1">
+      <w:start w:val="1"/>
+      <w:numFmt w:val="bullet"/>
+      <w:lvlText w:val=""/>
+      <w:lvlJc w:val="left"/>
+      <w:pPr>
+        <w:ind w:left="2880" w:hanging="360"/>
+      </w:pPr>
+      <w:rPr>
+        <w:rFonts w:ascii="Symbol" w:hAnsi="Symbol" w:hint="default"/>
+      </w:rPr>
+    </w:lvl>
+    <w:lvl w:ilvl="4" w:tplc="04090003" w:tentative="1">
+      <w:start w:val="1"/>
+      <w:numFmt w:val="bullet"/>
+      <w:lvlText w:val="o"/>
+      <w:lvlJc w:val="left"/>
+      <w:pPr>
+        <w:ind w:left="3600" w:hanging="360"/>
+      </w:pPr>
+      <w:rPr>
+        <w:rFonts w:ascii="Courier New" w:hAnsi="Courier New" w:cs="Courier New" w:hint="default"/>
+      </w:rPr>
+    </w:lvl>
+    <w:lvl w:ilvl="5" w:tplc="04090005" w:tentative="1">
+      <w:start w:val="1"/>
+      <w:numFmt w:val="bullet"/>
+      <w:lvlText w:val=""/>
+      <w:lvlJc w:val="left"/>
+      <w:pPr>
+        <w:ind w:left="4320" w:hanging="360"/>
+      </w:pPr>
+      <w:rPr>
+        <w:rFonts w:ascii="Wingdings" w:hAnsi="Wingdings" w:hint="default"/>
+      </w:rPr>
+    </w:lvl>
+    <w:lvl w:ilvl="6" w:tplc="04090001" w:tentative="1">
+      <w:start w:val="1"/>
+      <w:numFmt w:val="bullet"/>
+      <w:lvlText w:val=""/>
+      <w:lvlJc w:val="left"/>
+      <w:pPr>
+        <w:ind w:left="5040" w:hanging="360"/>
+      </w:pPr>
+      <w:rPr>
+        <w:rFonts w:ascii="Symbol" w:hAnsi="Symbol" w:hint="default"/>
+      </w:rPr>
+    </w:lvl>
+    <w:lvl w:ilvl="7" w:tplc="04090003" w:tentative="1">
+      <w:start w:val="1"/>
+      <w:numFmt w:val="bullet"/>
+      <w:lvlText w:val="o"/>
+      <w:lvlJc w:val="left"/>
+      <w:pPr>
+        <w:ind w:left="5760" w:hanging="360"/>
+      </w:pPr>
+      <w:rPr>
+        <w:rFonts w:ascii="Courier New" w:hAnsi="Courier New" w:cs="Courier New" w:hint="default"/>
+      </w:rPr>
+    </w:lvl>
+    <w:lvl w:ilvl="8" w:tplc="04090005" w:tentative="1">
+      <w:start w:val="1"/>
+      <w:numFmt w:val="bullet"/>
+      <w:lvlText w:val=""/>
+      <w:lvlJc w:val="left"/>
+      <w:pPr>
+        <w:ind w:left="6480" w:hanging="360"/>
+      </w:pPr>
+      <w:rPr>
+        <w:rFonts w:ascii="Wingdings" w:hAnsi="Wingdings" w:hint="default"/>
+      </w:rPr>
+    </w:lvl>
+  </w:abstractNum>
+  <w:abstractNum w:abstractNumId="7">
+    <w:nsid w:val="4E90216A"/>
+    <w:multiLevelType w:val="hybridMultilevel"/>
+    <w:tmpl w:val="3FC009EE"/>
+    <w:lvl w:ilvl="0" w:tplc="04090001">
+      <w:start w:val="1"/>
+      <w:numFmt w:val="bullet"/>
+      <w:lvlText w:val=""/>
+      <w:lvlJc w:val="left"/>
+      <w:pPr>
+        <w:ind w:left="2520" w:hanging="360"/>
+      </w:pPr>
+      <w:rPr>
+        <w:rFonts w:ascii="Symbol" w:hAnsi="Symbol" w:hint="default"/>
+      </w:rPr>
+    </w:lvl>
+    <w:lvl w:ilvl="1" w:tplc="04090003" w:tentative="1">
+      <w:start w:val="1"/>
+      <w:numFmt w:val="bullet"/>
+      <w:lvlText w:val="o"/>
+      <w:lvlJc w:val="left"/>
+      <w:pPr>
+        <w:ind w:left="3240" w:hanging="360"/>
+      </w:pPr>
+      <w:rPr>
+        <w:rFonts w:ascii="Courier New" w:hAnsi="Courier New" w:cs="Courier New" w:hint="default"/>
+      </w:rPr>
+    </w:lvl>
+    <w:lvl w:ilvl="2" w:tplc="04090005" w:tentative="1">
+      <w:start w:val="1"/>
+      <w:numFmt w:val="bullet"/>
+      <w:lvlText w:val=""/>
+      <w:lvlJc w:val="left"/>
+      <w:pPr>
+        <w:ind w:left="3960" w:hanging="360"/>
+      </w:pPr>
+      <w:rPr>
+        <w:rFonts w:ascii="Wingdings" w:hAnsi="Wingdings" w:hint="default"/>
+      </w:rPr>
+    </w:lvl>
+    <w:lvl w:ilvl="3" w:tplc="04090001" w:tentative="1">
+      <w:start w:val="1"/>
+      <w:numFmt w:val="bullet"/>
+      <w:lvlText w:val=""/>
+      <w:lvlJc w:val="left"/>
+      <w:pPr>
+        <w:ind w:left="4680" w:hanging="360"/>
+      </w:pPr>
+      <w:rPr>
+        <w:rFonts w:ascii="Symbol" w:hAnsi="Symbol" w:hint="default"/>
+      </w:rPr>
+    </w:lvl>
+    <w:lvl w:ilvl="4" w:tplc="04090003" w:tentative="1">
+      <w:start w:val="1"/>
+      <w:numFmt w:val="bullet"/>
+      <w:lvlText w:val="o"/>
+      <w:lvlJc w:val="left"/>
+      <w:pPr>
+        <w:ind w:left="5400" w:hanging="360"/>
+      </w:pPr>
+      <w:rPr>
+        <w:rFonts w:ascii="Courier New" w:hAnsi="Courier New" w:cs="Courier New" w:hint="default"/>
+      </w:rPr>
+    </w:lvl>
+    <w:lvl w:ilvl="5" w:tplc="04090005" w:tentative="1">
+      <w:start w:val="1"/>
+      <w:numFmt w:val="bullet"/>
+      <w:lvlText w:val=""/>
+      <w:lvlJc w:val="left"/>
+      <w:pPr>
+        <w:ind w:left="6120" w:hanging="360"/>
+      </w:pPr>
+      <w:rPr>
+        <w:rFonts w:ascii="Wingdings" w:hAnsi="Wingdings" w:hint="default"/>
+      </w:rPr>
+    </w:lvl>
+    <w:lvl w:ilvl="6" w:tplc="04090001" w:tentative="1">
+      <w:start w:val="1"/>
+      <w:numFmt w:val="bullet"/>
+      <w:lvlText w:val=""/>
+      <w:lvlJc w:val="left"/>
+      <w:pPr>
+        <w:ind w:left="6840" w:hanging="360"/>
+      </w:pPr>
+      <w:rPr>
+        <w:rFonts w:ascii="Symbol" w:hAnsi="Symbol" w:hint="default"/>
+      </w:rPr>
+    </w:lvl>
+    <w:lvl w:ilvl="7" w:tplc="04090003" w:tentative="1">
+      <w:start w:val="1"/>
+      <w:numFmt w:val="bullet"/>
+      <w:lvlText w:val="o"/>
+      <w:lvlJc w:val="left"/>
+      <w:pPr>
+        <w:ind w:left="7560" w:hanging="360"/>
+      </w:pPr>
+      <w:rPr>
+        <w:rFonts w:ascii="Courier New" w:hAnsi="Courier New" w:cs="Courier New" w:hint="default"/>
+      </w:rPr>
+    </w:lvl>
+    <w:lvl w:ilvl="8" w:tplc="04090005" w:tentative="1">
+      <w:start w:val="1"/>
+      <w:numFmt w:val="bullet"/>
+      <w:lvlText w:val=""/>
+      <w:lvlJc w:val="left"/>
+      <w:pPr>
+        <w:ind w:left="8280" w:hanging="360"/>
+      </w:pPr>
+      <w:rPr>
+        <w:rFonts w:ascii="Wingdings" w:hAnsi="Wingdings" w:hint="default"/>
+      </w:rPr>
+    </w:lvl>
+  </w:abstractNum>
+  <w:abstractNum w:abstractNumId="8">
+    <w:nsid w:val="4F3B5A2C"/>
+    <w:multiLevelType w:val="hybridMultilevel"/>
+    <w:tmpl w:val="C5E2F1E4"/>
+    <w:lvl w:ilvl="0" w:tplc="743A672E">
+      <w:start w:val="2"/>
+      <w:numFmt w:val="decimal"/>
+      <w:lvlText w:val="%1"/>
+      <w:lvlJc w:val="left"/>
+      <w:pPr>
+        <w:ind w:left="720" w:hanging="360"/>
+      </w:pPr>
+      <w:rPr>
+        <w:rFonts w:hint="default"/>
+      </w:rPr>
+    </w:lvl>
+    <w:lvl w:ilvl="1" w:tplc="04090019" w:tentative="1">
+      <w:start w:val="1"/>
+      <w:numFmt w:val="lowerLetter"/>
+      <w:lvlText w:val="%2."/>
+      <w:lvlJc w:val="left"/>
+      <w:pPr>
+        <w:ind w:left="1440" w:hanging="360"/>
+      </w:pPr>
+    </w:lvl>
+    <w:lvl w:ilvl="2" w:tplc="0409001B" w:tentative="1">
+      <w:start w:val="1"/>
+      <w:numFmt w:val="lowerRoman"/>
+      <w:lvlText w:val="%3."/>
+      <w:lvlJc w:val="right"/>
+      <w:pPr>
+        <w:ind w:left="2160" w:hanging="180"/>
+      </w:pPr>
+    </w:lvl>
+    <w:lvl w:ilvl="3" w:tplc="0409000F" w:tentative="1">
+      <w:start w:val="1"/>
+      <w:numFmt w:val="decimal"/>
+      <w:lvlText w:val="%4."/>
+      <w:lvlJc w:val="left"/>
+      <w:pPr>
+        <w:ind w:left="2880" w:hanging="360"/>
+      </w:pPr>
+    </w:lvl>
+    <w:lvl w:ilvl="4" w:tplc="04090019" w:tentative="1">
+      <w:start w:val="1"/>
+      <w:numFmt w:val="lowerLetter"/>
+      <w:lvlText w:val="%5."/>
+      <w:lvlJc w:val="left"/>
+      <w:pPr>
+        <w:ind w:left="3600" w:hanging="360"/>
+      </w:pPr>
+    </w:lvl>
+    <w:lvl w:ilvl="5" w:tplc="0409001B" w:tentative="1">
+      <w:start w:val="1"/>
+      <w:numFmt w:val="lowerRoman"/>
+      <w:lvlText w:val="%6."/>
+      <w:lvlJc w:val="right"/>
+      <w:pPr>
+        <w:ind w:left="4320" w:hanging="180"/>
+      </w:pPr>
+    </w:lvl>
+    <w:lvl w:ilvl="6" w:tplc="0409000F" w:tentative="1">
+      <w:start w:val="1"/>
+      <w:numFmt w:val="decimal"/>
+      <w:lvlText w:val="%7."/>
+      <w:lvlJc w:val="left"/>
+      <w:pPr>
+        <w:ind w:left="5040" w:hanging="360"/>
+      </w:pPr>
+    </w:lvl>
+    <w:lvl w:ilvl="7" w:tplc="04090019" w:tentative="1">
+      <w:start w:val="1"/>
+      <w:numFmt w:val="lowerLetter"/>
+      <w:lvlText w:val="%8."/>
+      <w:lvlJc w:val="left"/>
+      <w:pPr>
+        <w:ind w:left="5760" w:hanging="360"/>
+      </w:pPr>
+    </w:lvl>
+    <w:lvl w:ilvl="8" w:tplc="0409001B" w:tentative="1">
+      <w:start w:val="1"/>
+      <w:numFmt w:val="lowerRoman"/>
+      <w:lvlText w:val="%9."/>
+      <w:lvlJc w:val="right"/>
+      <w:pPr>
+        <w:ind w:left="6480" w:hanging="180"/>
+      </w:pPr>
+    </w:lvl>
+  </w:abstractNum>
+  <w:abstractNum w:abstractNumId="9">
+    <w:nsid w:val="60197C55"/>
+    <w:multiLevelType w:val="hybridMultilevel"/>
+    <w:tmpl w:val="AD80B804"/>
+    <w:lvl w:ilvl="0" w:tplc="0409000F">
+      <w:start w:val="1"/>
+      <w:numFmt w:val="decimal"/>
+      <w:lvlText w:val="%1."/>
+      <w:lvlJc w:val="left"/>
+      <w:pPr>
+        <w:ind w:left="720" w:hanging="360"/>
+      </w:pPr>
+    </w:lvl>
+    <w:lvl w:ilvl="1" w:tplc="04090019" w:tentative="1">
+      <w:start w:val="1"/>
+      <w:numFmt w:val="lowerLetter"/>
+      <w:lvlText w:val="%2."/>
+      <w:lvlJc w:val="left"/>
+      <w:pPr>
+        <w:ind w:left="1440" w:hanging="360"/>
+      </w:pPr>
+    </w:lvl>
+    <w:lvl w:ilvl="2" w:tplc="0409001B" w:tentative="1">
+      <w:start w:val="1"/>
+      <w:numFmt w:val="lowerRoman"/>
+      <w:lvlText w:val="%3."/>
+      <w:lvlJc w:val="right"/>
+      <w:pPr>
+        <w:ind w:left="2160" w:hanging="180"/>
+      </w:pPr>
+    </w:lvl>
+    <w:lvl w:ilvl="3" w:tplc="0409000F" w:tentative="1">
+      <w:start w:val="1"/>
+      <w:numFmt w:val="decimal"/>
+      <w:lvlText w:val="%4."/>
+      <w:lvlJc w:val="left"/>
+      <w:pPr>
+        <w:ind w:left="2880" w:hanging="360"/>
+      </w:pPr>
+    </w:lvl>
+    <w:lvl w:ilvl="4" w:tplc="04090019" w:tentative="1">
+      <w:start w:val="1"/>
+      <w:numFmt w:val="lowerLetter"/>
+      <w:lvlText w:val="%5."/>
+      <w:lvlJc w:val="left"/>
+      <w:pPr>
+        <w:ind w:left="3600" w:hanging="360"/>
+      </w:pPr>
+    </w:lvl>
+    <w:lvl w:ilvl="5" w:tplc="0409001B" w:tentative="1">
+      <w:start w:val="1"/>
+      <w:numFmt w:val="lowerRoman"/>
+      <w:lvlText w:val="%6."/>
+      <w:lvlJc w:val="right"/>
+      <w:pPr>
+        <w:ind w:left="4320" w:hanging="180"/>
+      </w:pPr>
+    </w:lvl>
+    <w:lvl w:ilvl="6" w:tplc="0409000F" w:tentative="1">
+      <w:start w:val="1"/>
+      <w:numFmt w:val="decimal"/>
+      <w:lvlText w:val="%7."/>
+      <w:lvlJc w:val="left"/>
+      <w:pPr>
+        <w:ind w:left="5040" w:hanging="360"/>
+      </w:pPr>
+    </w:lvl>
+    <w:lvl w:ilvl="7" w:tplc="04090019" w:tentative="1">
+      <w:start w:val="1"/>
+      <w:numFmt w:val="lowerLetter"/>
+      <w:lvlText w:val="%8."/>
+      <w:lvlJc w:val="left"/>
+      <w:pPr>
+        <w:ind w:left="5760" w:hanging="360"/>
+      </w:pPr>
+    </w:lvl>
+    <w:lvl w:ilvl="8" w:tplc="0409001B" w:tentative="1">
+      <w:start w:val="1"/>
+      <w:numFmt w:val="lowerRoman"/>
+      <w:lvlText w:val="%9."/>
+      <w:lvlJc w:val="right"/>
+      <w:pPr>
+        <w:ind w:left="6480" w:hanging="180"/>
+      </w:pPr>
+    </w:lvl>
+  </w:abstractNum>
+  <w:abstractNum w:abstractNumId="10">
+    <w:nsid w:val="6A587C6A"/>
+    <w:multiLevelType w:val="hybridMultilevel"/>
+    <w:tmpl w:val="945C3CAE"/>
+    <w:lvl w:ilvl="0" w:tplc="04090001">
+      <w:start w:val="1"/>
+      <w:numFmt w:val="bullet"/>
+      <w:lvlText w:val=""/>
+      <w:lvlJc w:val="left"/>
+      <w:pPr>
+        <w:ind w:left="2520" w:hanging="360"/>
+      </w:pPr>
+      <w:rPr>
+        <w:rFonts w:ascii="Symbol" w:hAnsi="Symbol" w:hint="default"/>
+      </w:rPr>
+    </w:lvl>
+    <w:lvl w:ilvl="1" w:tplc="04090003" w:tentative="1">
+      <w:start w:val="1"/>
+      <w:numFmt w:val="bullet"/>
+      <w:lvlText w:val="o"/>
+      <w:lvlJc w:val="left"/>
+      <w:pPr>
+        <w:ind w:left="3240" w:hanging="360"/>
+      </w:pPr>
+      <w:rPr>
+        <w:rFonts w:ascii="Courier New" w:hAnsi="Courier New" w:cs="Courier New" w:hint="default"/>
+      </w:rPr>
+    </w:lvl>
+    <w:lvl w:ilvl="2" w:tplc="04090005" w:tentative="1">
+      <w:start w:val="1"/>
+      <w:numFmt w:val="bullet"/>
+      <w:lvlText w:val=""/>
+      <w:lvlJc w:val="left"/>
+      <w:pPr>
+        <w:ind w:left="3960" w:hanging="360"/>
+      </w:pPr>
+      <w:rPr>
+        <w:rFonts w:ascii="Wingdings" w:hAnsi="Wingdings" w:hint="default"/>
+      </w:rPr>
+    </w:lvl>
+    <w:lvl w:ilvl="3" w:tplc="04090001" w:tentative="1">
+      <w:start w:val="1"/>
+      <w:numFmt w:val="bullet"/>
+      <w:lvlText w:val=""/>
+      <w:lvlJc w:val="left"/>
+      <w:pPr>
+        <w:ind w:left="4680" w:hanging="360"/>
+      </w:pPr>
+      <w:rPr>
+        <w:rFonts w:ascii="Symbol" w:hAnsi="Symbol" w:hint="default"/>
+      </w:rPr>
+    </w:lvl>
+    <w:lvl w:ilvl="4" w:tplc="04090003" w:tentative="1">
+      <w:start w:val="1"/>
+      <w:numFmt w:val="bullet"/>
+      <w:lvlText w:val="o"/>
+      <w:lvlJc w:val="left"/>
+      <w:pPr>
+        <w:ind w:left="5400" w:hanging="360"/>
+      </w:pPr>
+      <w:rPr>
+        <w:rFonts w:ascii="Courier New" w:hAnsi="Courier New" w:cs="Courier New" w:hint="default"/>
+      </w:rPr>
+    </w:lvl>
+    <w:lvl w:ilvl="5" w:tplc="04090005" w:tentative="1">
+      <w:start w:val="1"/>
+      <w:numFmt w:val="bullet"/>
+      <w:lvlText w:val=""/>
+      <w:lvlJc w:val="left"/>
+      <w:pPr>
+        <w:ind w:left="6120" w:hanging="360"/>
+      </w:pPr>
+      <w:rPr>
+        <w:rFonts w:ascii="Wingdings" w:hAnsi="Wingdings" w:hint="default"/>
+      </w:rPr>
+    </w:lvl>
+    <w:lvl w:ilvl="6" w:tplc="04090001" w:tentative="1">
+      <w:start w:val="1"/>
+      <w:numFmt w:val="bullet"/>
+      <w:lvlText w:val=""/>
+      <w:lvlJc w:val="left"/>
+      <w:pPr>
+        <w:ind w:left="6840" w:hanging="360"/>
+      </w:pPr>
+      <w:rPr>
+        <w:rFonts w:ascii="Symbol" w:hAnsi="Symbol" w:hint="default"/>
+      </w:rPr>
+    </w:lvl>
+    <w:lvl w:ilvl="7" w:tplc="04090003" w:tentative="1">
+      <w:start w:val="1"/>
+      <w:numFmt w:val="bullet"/>
+      <w:lvlText w:val="o"/>
+      <w:lvlJc w:val="left"/>
+      <w:pPr>
+        <w:ind w:left="7560" w:hanging="360"/>
+      </w:pPr>
+      <w:rPr>
+        <w:rFonts w:ascii="Courier New" w:hAnsi="Courier New" w:cs="Courier New" w:hint="default"/>
+      </w:rPr>
+    </w:lvl>
+    <w:lvl w:ilvl="8" w:tplc="04090005" w:tentative="1">
+      <w:start w:val="1"/>
+      <w:numFmt w:val="bullet"/>
+      <w:lvlText w:val=""/>
+      <w:lvlJc w:val="left"/>
+      <w:pPr>
+        <w:ind w:left="8280" w:hanging="360"/>
+      </w:pPr>
+      <w:rPr>
+        <w:rFonts w:ascii="Wingdings" w:hAnsi="Wingdings" w:hint="default"/>
+      </w:rPr>
+    </w:lvl>
+  </w:abstractNum>
+  <w:num w:numId="1">
+    <w:abstractNumId w:val="9"/>
+  </w:num>
+  <w:num w:numId="2">
+    <w:abstractNumId w:val="3"/>
+  </w:num>
+  <w:num w:numId="3">
+    <w:abstractNumId w:val="8"/>
+  </w:num>
+  <w:num w:numId="4">
+    <w:abstractNumId w:val="1"/>
+  </w:num>
+  <w:num w:numId="5">
+    <w:abstractNumId w:val="6"/>
+  </w:num>
+  <w:num w:numId="6">
+    <w:abstractNumId w:val="2"/>
+  </w:num>
+  <w:num w:numId="7">
+    <w:abstractNumId w:val="10"/>
+  </w:num>
+  <w:num w:numId="8">
+    <w:abstractNumId w:val="0"/>
+  </w:num>
+  <w:num w:numId="9">
+    <w:abstractNumId w:val="7"/>
+  </w:num>
+  <w:num w:numId="10">
+    <w:abstractNumId w:val="5"/>
+  </w:num>
+  <w:num w:numId="11">
+    <w:abstractNumId w:val="4"/>
+  </w:num>
+</w:numbering>
 </file>
 
 <file path=word/styles.xml><?xml version="1.0" encoding="utf-8"?>
@@ -953,6 +3160,61 @@
     <w:semiHidden/>
     <w:unhideWhenUsed/>
   </w:style>
+  <w:style w:type="paragraph" w:styleId="ListParagraph">
+    <w:name w:val="List Paragraph"/>
+    <w:basedOn w:val="Normal"/>
+    <w:uiPriority w:val="34"/>
+    <w:qFormat/>
+    <w:rsid w:val="00D91CED"/>
+    <w:pPr>
+      <w:ind w:left="720"/>
+      <w:contextualSpacing/>
+    </w:pPr>
+  </w:style>
+  <w:style w:type="paragraph" w:styleId="Header">
+    <w:name w:val="header"/>
+    <w:basedOn w:val="Normal"/>
+    <w:link w:val="HeaderChar"/>
+    <w:uiPriority w:val="99"/>
+    <w:unhideWhenUsed/>
+    <w:rsid w:val="00C32FE4"/>
+    <w:pPr>
+      <w:tabs>
+        <w:tab w:val="center" w:pos="4680"/>
+        <w:tab w:val="right" w:pos="9360"/>
+      </w:tabs>
+      <w:spacing w:after="0" w:line="240" w:lineRule="auto"/>
+    </w:pPr>
+  </w:style>
+  <w:style w:type="character" w:customStyle="1" w:styleId="HeaderChar">
+    <w:name w:val="Header Char"/>
+    <w:basedOn w:val="DefaultParagraphFont"/>
+    <w:link w:val="Header"/>
+    <w:uiPriority w:val="99"/>
+    <w:rsid w:val="00C32FE4"/>
+  </w:style>
+  <w:style w:type="paragraph" w:styleId="Footer">
+    <w:name w:val="footer"/>
+    <w:basedOn w:val="Normal"/>
+    <w:link w:val="FooterChar"/>
+    <w:uiPriority w:val="99"/>
+    <w:unhideWhenUsed/>
+    <w:rsid w:val="00C32FE4"/>
+    <w:pPr>
+      <w:tabs>
+        <w:tab w:val="center" w:pos="4680"/>
+        <w:tab w:val="right" w:pos="9360"/>
+      </w:tabs>
+      <w:spacing w:after="0" w:line="240" w:lineRule="auto"/>
+    </w:pPr>
+  </w:style>
+  <w:style w:type="character" w:customStyle="1" w:styleId="FooterChar">
+    <w:name w:val="Footer Char"/>
+    <w:basedOn w:val="DefaultParagraphFont"/>
+    <w:link w:val="Footer"/>
+    <w:uiPriority w:val="99"/>
+    <w:rsid w:val="00C32FE4"/>
+  </w:style>
 </w:styles>
 </file>
 
@@ -1215,4 +3477,16 @@
     </a:ext>
   </a:extLst>
 </a:theme>
+</file>
+
+<file path=customXml/item1.xml><?xml version="1.0" encoding="utf-8"?>
+<b:Sources xmlns:b="http://schemas.openxmlformats.org/officeDocument/2006/bibliography" xmlns="http://schemas.openxmlformats.org/officeDocument/2006/bibliography" SelectedStyle="\APASixthEditionOfficeOnline.xsl" StyleName="APA" Version="6"/>
+</file>
+
+<file path=customXml/itemProps1.xml><?xml version="1.0" encoding="utf-8"?>
+<ds:datastoreItem xmlns:ds="http://schemas.openxmlformats.org/officeDocument/2006/customXml" ds:itemID="{F295A29D-6DE3-4B9B-8C49-C8280CB2B626}">
+  <ds:schemaRefs>
+    <ds:schemaRef ds:uri="http://schemas.openxmlformats.org/officeDocument/2006/bibliography"/>
+  </ds:schemaRefs>
+</ds:datastoreItem>
 </file>
</xml_diff>